<commit_message>
Actualización CN 06 05 (guion y escaleta)
Actualización CN 06 05 (guion y escaleta)
</commit_message>
<xml_diff>
--- a/fuentes/contenidos/grado06/guion05/CN_06_05_CO.docx
+++ b/fuentes/contenidos/grado06/guion05/CN_06_05_CO.docx
@@ -33,16 +33,20 @@
               <w:rPr>
                 <w:rFonts w:ascii="Arial" w:hAnsi="Arial" w:cs="Arial"/>
               </w:rPr>
-              <w:t xml:space="preserve">Título del </w:t>
-            </w:r>
-            <w:proofErr w:type="spellStart"/>
-            <w:r>
-              <w:rPr>
-                <w:rFonts w:ascii="Arial" w:hAnsi="Arial" w:cs="Arial"/>
-              </w:rPr>
-              <w:t>guión</w:t>
-            </w:r>
-            <w:proofErr w:type="spellEnd"/>
+              <w:t>Título del gui</w:t>
+            </w:r>
+            <w:r>
+              <w:rPr>
+                <w:rFonts w:ascii="Arial" w:hAnsi="Arial" w:cs="Arial"/>
+              </w:rPr>
+              <w:t>o</w:t>
+            </w:r>
+            <w:r>
+              <w:rPr>
+                <w:rFonts w:ascii="Arial" w:hAnsi="Arial" w:cs="Arial"/>
+              </w:rPr>
+              <w:t>n</w:t>
+            </w:r>
           </w:p>
         </w:tc>
         <w:tc>
@@ -112,16 +116,20 @@
               <w:rPr>
                 <w:rFonts w:ascii="Arial" w:hAnsi="Arial" w:cs="Arial"/>
               </w:rPr>
-              <w:t xml:space="preserve">Código del </w:t>
-            </w:r>
-            <w:proofErr w:type="spellStart"/>
-            <w:r>
-              <w:rPr>
-                <w:rFonts w:ascii="Arial" w:hAnsi="Arial" w:cs="Arial"/>
-              </w:rPr>
-              <w:t>guión</w:t>
-            </w:r>
-            <w:proofErr w:type="spellEnd"/>
+              <w:t>Código del gui</w:t>
+            </w:r>
+            <w:r>
+              <w:rPr>
+                <w:rFonts w:ascii="Arial" w:hAnsi="Arial" w:cs="Arial"/>
+              </w:rPr>
+              <w:t>o</w:t>
+            </w:r>
+            <w:r>
+              <w:rPr>
+                <w:rFonts w:ascii="Arial" w:hAnsi="Arial" w:cs="Arial"/>
+              </w:rPr>
+              <w:t>n</w:t>
+            </w:r>
           </w:p>
         </w:tc>
         <w:tc>
@@ -345,13 +353,19 @@
         <w:rPr>
           <w:rFonts w:ascii="Arial" w:hAnsi="Arial" w:cs="Arial"/>
         </w:rPr>
-        <w:t>necesita para</w:t>
-      </w:r>
-      <w:r>
-        <w:rPr>
-          <w:rFonts w:ascii="Arial" w:hAnsi="Arial" w:cs="Arial"/>
-        </w:rPr>
-        <w:t xml:space="preserve"> mantener</w:t>
+        <w:t xml:space="preserve">necesita </w:t>
+      </w:r>
+      <w:r>
+        <w:rPr>
+          <w:rFonts w:ascii="Arial" w:hAnsi="Arial" w:cs="Arial"/>
+        </w:rPr>
+        <w:t xml:space="preserve">a fin de </w:t>
+      </w:r>
+      <w:r>
+        <w:rPr>
+          <w:rFonts w:ascii="Arial" w:hAnsi="Arial" w:cs="Arial"/>
+        </w:rPr>
+        <w:t>mantener</w:t>
       </w:r>
       <w:r>
         <w:rPr>
@@ -523,7 +537,19 @@
         <w:rPr>
           <w:rFonts w:ascii="Arial" w:hAnsi="Arial" w:cs="Arial"/>
         </w:rPr>
-        <w:t>,  que incorpora y aprovecha en sus</w:t>
+        <w:t>,</w:t>
+      </w:r>
+      <w:r>
+        <w:rPr>
+          <w:rFonts w:ascii="Arial" w:hAnsi="Arial" w:cs="Arial"/>
+        </w:rPr>
+        <w:t xml:space="preserve"> </w:t>
+      </w:r>
+      <w:r>
+        <w:rPr>
+          <w:rFonts w:ascii="Arial" w:hAnsi="Arial" w:cs="Arial"/>
+        </w:rPr>
+        <w:t>que incorpora y aprovecha en sus</w:t>
       </w:r>
       <w:r>
         <w:rPr>
@@ -626,15 +652,27 @@
       <w:r>
         <w:rPr>
           <w:rFonts w:ascii="Arial" w:hAnsi="Arial" w:cs="Arial"/>
+        </w:rPr>
+        <w:t>—</w:t>
+      </w:r>
+      <w:r>
+        <w:rPr>
+          <w:rFonts w:ascii="Arial" w:hAnsi="Arial" w:cs="Arial"/>
           <w:b/>
         </w:rPr>
-        <w:t xml:space="preserve">— </w:t>
-      </w:r>
-      <w:r>
-        <w:rPr>
-          <w:rFonts w:ascii="Arial" w:hAnsi="Arial" w:cs="Arial"/>
-        </w:rPr>
-        <w:t xml:space="preserve">que le permiten, de manera eficiente,  </w:t>
+        <w:t xml:space="preserve"> </w:t>
+      </w:r>
+      <w:r>
+        <w:rPr>
+          <w:rFonts w:ascii="Arial" w:hAnsi="Arial" w:cs="Arial"/>
+        </w:rPr>
+        <w:t>que le permiten, de manera eficiente,</w:t>
+      </w:r>
+      <w:r>
+        <w:rPr>
+          <w:rFonts w:ascii="Arial" w:hAnsi="Arial" w:cs="Arial"/>
+        </w:rPr>
+        <w:t xml:space="preserve"> </w:t>
       </w:r>
       <w:r>
         <w:rPr>
@@ -990,16 +1028,40 @@
                 <w:rStyle w:val="Hipervnculo"/>
                 <w:rFonts w:ascii="Arial" w:hAnsi="Arial" w:cs="Arial"/>
               </w:rPr>
-              <w:t xml:space="preserve">    OJO, poner tilde a </w:t>
+              <w:t xml:space="preserve"> </w:t>
             </w:r>
             <w:r>
               <w:rPr>
                 <w:rStyle w:val="Hipervnculo"/>
                 <w:rFonts w:ascii="Arial" w:hAnsi="Arial" w:cs="Arial"/>
+              </w:rPr>
+              <w:t xml:space="preserve">OJO, poner tilde a </w:t>
+            </w:r>
+            <w:r>
+              <w:rPr>
+                <w:rStyle w:val="Hipervnculo"/>
+                <w:rFonts w:ascii="Arial" w:hAnsi="Arial" w:cs="Arial"/>
                 <w:b/>
                 <w:highlight w:val="cyan"/>
               </w:rPr>
               <w:t>NUTRICIÓN</w:t>
+            </w:r>
+            <w:r>
+              <w:rPr>
+                <w:rStyle w:val="Hipervnculo"/>
+                <w:rFonts w:ascii="Arial" w:hAnsi="Arial" w:cs="Arial"/>
+                <w:b/>
+              </w:rPr>
+              <w:t xml:space="preserve"> y </w:t>
+            </w:r>
+            <w:r>
+              <w:rPr>
+                <w:rStyle w:val="Hipervnculo"/>
+                <w:rFonts w:ascii="Arial" w:hAnsi="Arial" w:cs="Arial"/>
+                <w:b/>
+                <w:highlight w:val="cyan"/>
+              </w:rPr>
+              <w:t>oxígeno en minúscula</w:t>
             </w:r>
           </w:p>
           <w:p>
@@ -1035,10 +1097,10 @@
                   <v:path o:extrusionok="f" gradientshapeok="t" o:connecttype="rect"/>
                   <o:lock v:ext="edit" aspectratio="t"/>
                 </v:shapetype>
-                <v:shape id="_x0000_i1025" type="#_x0000_t75" style="width:271.1pt;height:185.3pt" o:ole="">
+                <v:shape id="_x0000_i1025" type="#_x0000_t75" style="width:270.75pt;height:185.25pt" o:ole="">
                   <v:imagedata r:id="rId7" o:title=""/>
                 </v:shape>
-                <o:OLEObject Type="Embed" ProgID="PBrush" ShapeID="_x0000_i1025" DrawAspect="Content" ObjectID="_1509537962" r:id="rId8"/>
+                <o:OLEObject Type="Embed" ProgID="PBrush" ShapeID="_x0000_i1025" DrawAspect="Content" ObjectID="_1509821146" r:id="rId8"/>
               </w:object>
             </w:r>
           </w:p>
@@ -1835,25 +1897,13 @@
         <w:rPr>
           <w:rFonts w:ascii="Arial" w:hAnsi="Arial" w:cs="Arial"/>
         </w:rPr>
-        <w:t xml:space="preserve"> </w:t>
-      </w:r>
-      <w:r>
-        <w:rPr>
-          <w:rFonts w:ascii="Arial" w:hAnsi="Arial" w:cs="Arial"/>
-        </w:rPr>
-        <w:t>nutrientes</w:t>
-      </w:r>
-      <w:r>
-        <w:rPr>
-          <w:rFonts w:ascii="Arial" w:hAnsi="Arial" w:cs="Arial"/>
-        </w:rPr>
-        <w:t xml:space="preserve"> q</w:t>
-      </w:r>
-      <w:r>
-        <w:rPr>
-          <w:rFonts w:ascii="Arial" w:hAnsi="Arial" w:cs="Arial"/>
-        </w:rPr>
-        <w:t>ue puede requerir otro animal omnívoro</w:t>
+        <w:t xml:space="preserve"> nutrientes</w:t>
+      </w:r>
+      <w:r>
+        <w:rPr>
+          <w:rFonts w:ascii="Arial" w:hAnsi="Arial" w:cs="Arial"/>
+        </w:rPr>
+        <w:t xml:space="preserve"> que puede requerir otro animal omnívoro</w:t>
       </w:r>
       <w:r>
         <w:rPr>
@@ -2199,6 +2249,7 @@
                 <w:b/>
                 <w:color w:val="000000"/>
               </w:rPr>
+              <w:lastRenderedPageBreak/>
               <w:t xml:space="preserve">Código </w:t>
             </w:r>
             <w:proofErr w:type="spellStart"/>
@@ -2217,16 +2268,7 @@
                 <w:b/>
                 <w:color w:val="000000"/>
               </w:rPr>
-              <w:t xml:space="preserve"> (o </w:t>
-            </w:r>
-            <w:r>
-              <w:rPr>
-                <w:rFonts w:ascii="Arial" w:hAnsi="Arial" w:cs="Arial"/>
-                <w:b/>
-                <w:color w:val="000000"/>
-              </w:rPr>
-              <w:lastRenderedPageBreak/>
-              <w:t xml:space="preserve">URL o la ruta en </w:t>
+              <w:t xml:space="preserve"> (o URL o la ruta en </w:t>
             </w:r>
             <w:proofErr w:type="spellStart"/>
             <w:r>
@@ -2268,7 +2310,6 @@
               <w:rPr>
                 <w:rFonts w:ascii="Arial" w:hAnsi="Arial" w:cs="Arial"/>
               </w:rPr>
-              <w:lastRenderedPageBreak/>
               <w:t>6° Primaria/Ciencias de la Naturaleza/Cuaderno de estudio/El aparato digestivo y el sistema excretor/La nutrición y los tipos de alimento.</w:t>
             </w:r>
           </w:p>
@@ -2293,7 +2334,6 @@
                 <w:b/>
                 <w:color w:val="000000"/>
               </w:rPr>
-              <w:lastRenderedPageBreak/>
               <w:t>Pie de imagen</w:t>
             </w:r>
           </w:p>
@@ -2358,14 +2398,21 @@
                 <w:rFonts w:ascii="Arial" w:hAnsi="Arial" w:cs="Arial"/>
                 <w:color w:val="000000"/>
               </w:rPr>
-              <w:t>útil</w:t>
-            </w:r>
-            <w:r>
-              <w:rPr>
-                <w:rFonts w:ascii="Arial" w:hAnsi="Arial" w:cs="Arial"/>
-                <w:color w:val="000000"/>
-              </w:rPr>
-              <w:t xml:space="preserve"> para realizar </w:t>
+              <w:t>necesaria</w:t>
+            </w:r>
+            <w:r>
+              <w:rPr>
+                <w:rFonts w:ascii="Arial" w:hAnsi="Arial" w:cs="Arial"/>
+                <w:color w:val="000000"/>
+              </w:rPr>
+              <w:t xml:space="preserve"> </w:t>
+            </w:r>
+            <w:r>
+              <w:rPr>
+                <w:rFonts w:ascii="Arial" w:hAnsi="Arial" w:cs="Arial"/>
+                <w:color w:val="000000"/>
+              </w:rPr>
+              <w:t xml:space="preserve">para realizar </w:t>
             </w:r>
             <w:r>
               <w:rPr>
@@ -2449,14 +2496,42 @@
                 <w:rFonts w:ascii="Arial" w:hAnsi="Arial" w:cs="Arial"/>
                 <w:color w:val="000000"/>
               </w:rPr>
-              <w:t xml:space="preserve"> necesarios para mantener su cuerpo</w:t>
-            </w:r>
-            <w:r>
-              <w:rPr>
-                <w:rFonts w:ascii="Arial" w:hAnsi="Arial" w:cs="Arial"/>
-                <w:color w:val="000000"/>
-              </w:rPr>
-              <w:t xml:space="preserve">, y son: </w:t>
+              <w:t xml:space="preserve"> </w:t>
+            </w:r>
+            <w:r>
+              <w:rPr>
+                <w:rFonts w:ascii="Arial" w:hAnsi="Arial" w:cs="Arial"/>
+                <w:color w:val="000000"/>
+              </w:rPr>
+              <w:t xml:space="preserve">que requiere </w:t>
+            </w:r>
+            <w:r>
+              <w:rPr>
+                <w:rFonts w:ascii="Arial" w:hAnsi="Arial" w:cs="Arial"/>
+                <w:color w:val="000000"/>
+              </w:rPr>
+              <w:t>para mantener su cuerpo</w:t>
+            </w:r>
+            <w:r>
+              <w:rPr>
+                <w:rFonts w:ascii="Arial" w:hAnsi="Arial" w:cs="Arial"/>
+                <w:color w:val="000000"/>
+              </w:rPr>
+              <w:t xml:space="preserve">, </w:t>
+            </w:r>
+            <w:r>
+              <w:rPr>
+                <w:rFonts w:ascii="Arial" w:hAnsi="Arial" w:cs="Arial"/>
+                <w:color w:val="000000"/>
+              </w:rPr>
+              <w:t xml:space="preserve">estos </w:t>
+            </w:r>
+            <w:r>
+              <w:rPr>
+                <w:rFonts w:ascii="Arial" w:hAnsi="Arial" w:cs="Arial"/>
+                <w:color w:val="000000"/>
+              </w:rPr>
+              <w:t xml:space="preserve">son: </w:t>
             </w:r>
             <w:r>
               <w:rPr>
@@ -3153,6 +3228,7 @@
                 <w:b/>
                 <w:color w:val="000000"/>
               </w:rPr>
+              <w:lastRenderedPageBreak/>
               <w:t>Ubicación en Aula Planeta</w:t>
             </w:r>
           </w:p>
@@ -3207,7 +3283,6 @@
                 <w:b/>
                 <w:color w:val="000000"/>
               </w:rPr>
-              <w:lastRenderedPageBreak/>
               <w:t>Cambio (descripción o capturas de pantallas)</w:t>
             </w:r>
           </w:p>
@@ -3277,7 +3352,14 @@
                 <w:rFonts w:ascii="Arial" w:hAnsi="Arial" w:cs="Arial"/>
                 <w:color w:val="000000"/>
               </w:rPr>
-              <w:t>Los alimentos según los nutrientes que contienen</w:t>
+              <w:t xml:space="preserve">Los alimentos </w:t>
+            </w:r>
+            <w:r>
+              <w:rPr>
+                <w:rFonts w:ascii="Arial" w:hAnsi="Arial" w:cs="Arial"/>
+                <w:color w:val="000000"/>
+              </w:rPr>
+              <w:t>y la nutrición</w:t>
             </w:r>
           </w:p>
         </w:tc>
@@ -3612,7 +3694,7 @@
         <w:rPr>
           <w:rFonts w:ascii="Arial" w:hAnsi="Arial" w:cs="Arial"/>
         </w:rPr>
-        <w:t xml:space="preserve"> la procedencia del alimento, la función que cumple en el organismo y la composición química o de nutrientes.</w:t>
+        <w:t xml:space="preserve"> la procedencia, la función que cumple en el organismo y la composición química o de nutrientes.</w:t>
       </w:r>
     </w:p>
     <w:p>
@@ -3723,7 +3805,14 @@
         <w:rPr>
           <w:rFonts w:ascii="Arial" w:hAnsi="Arial" w:cs="Arial"/>
         </w:rPr>
-        <w:t xml:space="preserve"> las verduras, </w:t>
+        <w:t xml:space="preserve"> las </w:t>
+      </w:r>
+      <w:r>
+        <w:rPr>
+          <w:rFonts w:ascii="Arial" w:hAnsi="Arial" w:cs="Arial"/>
+        </w:rPr>
+        <w:lastRenderedPageBreak/>
+        <w:t xml:space="preserve">verduras, </w:t>
       </w:r>
       <w:r>
         <w:rPr>
@@ -3832,7 +3921,7 @@
         <w:rPr>
           <w:rFonts w:ascii="Arial" w:hAnsi="Arial" w:cs="Arial"/>
         </w:rPr>
-        <w:t xml:space="preserve">; </w:t>
+        <w:t>;</w:t>
       </w:r>
       <w:r>
         <w:rPr>
@@ -3868,7 +3957,6 @@
         <w:rPr>
           <w:rFonts w:ascii="Arial" w:hAnsi="Arial" w:cs="Arial"/>
         </w:rPr>
-        <w:lastRenderedPageBreak/>
         <w:t>y</w:t>
       </w:r>
       <w:r>
@@ -4161,6 +4249,12 @@
         <w:rPr>
           <w:rFonts w:ascii="Arial" w:hAnsi="Arial" w:cs="Arial"/>
         </w:rPr>
+        <w:t>,</w:t>
+      </w:r>
+      <w:r>
+        <w:rPr>
+          <w:rFonts w:ascii="Arial" w:hAnsi="Arial" w:cs="Arial"/>
+        </w:rPr>
         <w:t xml:space="preserve"> es una proteína; también</w:t>
       </w:r>
       <w:r>
@@ -4551,7 +4645,19 @@
         <w:rPr>
           <w:rFonts w:ascii="Arial" w:hAnsi="Arial" w:cs="Arial"/>
         </w:rPr>
-        <w:t xml:space="preserve">(almidones y azucares) </w:t>
+        <w:t xml:space="preserve">(almidones y </w:t>
+      </w:r>
+      <w:r>
+        <w:rPr>
+          <w:rFonts w:ascii="Arial" w:hAnsi="Arial" w:cs="Arial"/>
+        </w:rPr>
+        <w:t>azúcares</w:t>
+      </w:r>
+      <w:r>
+        <w:rPr>
+          <w:rFonts w:ascii="Arial" w:hAnsi="Arial" w:cs="Arial"/>
+        </w:rPr>
+        <w:t xml:space="preserve">) </w:t>
       </w:r>
       <w:r>
         <w:rPr>
@@ -4570,7 +4676,14 @@
         <w:rPr>
           <w:rFonts w:ascii="Arial" w:hAnsi="Arial" w:cs="Arial"/>
         </w:rPr>
-        <w:t xml:space="preserve"> proveen una gran cantidad de energía y se encuentran en alimentos como las</w:t>
+        <w:t xml:space="preserve"> proveen una gran cantidad de energía y </w:t>
+      </w:r>
+      <w:r>
+        <w:rPr>
+          <w:rFonts w:ascii="Arial" w:hAnsi="Arial" w:cs="Arial"/>
+        </w:rPr>
+        <w:lastRenderedPageBreak/>
+        <w:t>se encuentran en alimentos como las</w:t>
       </w:r>
       <w:r>
         <w:rPr>
@@ -4666,13 +4779,13 @@
         <w:rPr>
           <w:rFonts w:ascii="Arial" w:hAnsi="Arial" w:cs="Arial"/>
         </w:rPr>
-        <w:t xml:space="preserve"> y </w:t>
-      </w:r>
-      <w:r>
-        <w:rPr>
-          <w:rFonts w:ascii="Arial" w:hAnsi="Arial" w:cs="Arial"/>
-        </w:rPr>
-        <w:t>que ayudan a</w:t>
+        <w:t xml:space="preserve">; estos </w:t>
+      </w:r>
+      <w:r>
+        <w:rPr>
+          <w:rFonts w:ascii="Arial" w:hAnsi="Arial" w:cs="Arial"/>
+        </w:rPr>
+        <w:t>ayudan a</w:t>
       </w:r>
       <w:r>
         <w:rPr>
@@ -4827,7 +4940,14 @@
           <w:rFonts w:ascii="Arial" w:hAnsi="Arial" w:cs="Arial"/>
           <w:b/>
         </w:rPr>
-        <w:t>iodo</w:t>
+        <w:t>y</w:t>
+      </w:r>
+      <w:r>
+        <w:rPr>
+          <w:rFonts w:ascii="Arial" w:hAnsi="Arial" w:cs="Arial"/>
+          <w:b/>
+        </w:rPr>
+        <w:t>odo</w:t>
       </w:r>
       <w:r>
         <w:rPr>
@@ -4921,13 +5041,49 @@
         <w:rPr>
           <w:rFonts w:ascii="Arial" w:hAnsi="Arial" w:cs="Arial"/>
         </w:rPr>
-        <w:t>Son alimentos reguladores</w:t>
-      </w:r>
-      <w:r>
-        <w:rPr>
-          <w:rFonts w:ascii="Arial" w:hAnsi="Arial" w:cs="Arial"/>
-        </w:rPr>
-        <w:t xml:space="preserve"> las frutas,</w:t>
+        <w:t>L</w:t>
+      </w:r>
+      <w:r>
+        <w:rPr>
+          <w:rFonts w:ascii="Arial" w:hAnsi="Arial" w:cs="Arial"/>
+        </w:rPr>
+        <w:t>as frutas</w:t>
+      </w:r>
+      <w:r>
+        <w:rPr>
+          <w:rFonts w:ascii="Arial" w:hAnsi="Arial" w:cs="Arial"/>
+        </w:rPr>
+        <w:t xml:space="preserve"> y </w:t>
+      </w:r>
+      <w:r>
+        <w:rPr>
+          <w:rFonts w:ascii="Arial" w:hAnsi="Arial" w:cs="Arial"/>
+        </w:rPr>
+        <w:t>las</w:t>
+      </w:r>
+      <w:r>
+        <w:rPr>
+          <w:rFonts w:ascii="Arial" w:hAnsi="Arial" w:cs="Arial"/>
+        </w:rPr>
+        <w:t xml:space="preserve"> verduras s</w:t>
+      </w:r>
+      <w:r>
+        <w:rPr>
+          <w:rFonts w:ascii="Arial" w:hAnsi="Arial" w:cs="Arial"/>
+        </w:rPr>
+        <w:t xml:space="preserve">on </w:t>
+      </w:r>
+      <w:r>
+        <w:rPr>
+          <w:rFonts w:ascii="Arial" w:hAnsi="Arial" w:cs="Arial"/>
+        </w:rPr>
+        <w:t>alimentos reguladores</w:t>
+      </w:r>
+      <w:r>
+        <w:rPr>
+          <w:rFonts w:ascii="Arial" w:hAnsi="Arial" w:cs="Arial"/>
+        </w:rPr>
+        <w:t>,</w:t>
       </w:r>
       <w:r>
         <w:rPr>
@@ -4939,25 +5095,7 @@
         <w:rPr>
           <w:rFonts w:ascii="Arial" w:hAnsi="Arial" w:cs="Arial"/>
         </w:rPr>
-        <w:t>las</w:t>
-      </w:r>
-      <w:r>
-        <w:rPr>
-          <w:rFonts w:ascii="Arial" w:hAnsi="Arial" w:cs="Arial"/>
-        </w:rPr>
-        <w:t xml:space="preserve"> verduras por</w:t>
-      </w:r>
-      <w:r>
-        <w:rPr>
-          <w:rFonts w:ascii="Arial" w:hAnsi="Arial" w:cs="Arial"/>
-        </w:rPr>
-        <w:t xml:space="preserve"> </w:t>
-      </w:r>
-      <w:r>
-        <w:rPr>
-          <w:rFonts w:ascii="Arial" w:hAnsi="Arial" w:cs="Arial"/>
-        </w:rPr>
-        <w:t>contener</w:t>
+        <w:t>pues contienen</w:t>
       </w:r>
       <w:r>
         <w:rPr>
@@ -5357,6 +5495,7 @@
                 <w:color w:val="FF0000"/>
                 <w:u w:val="none"/>
               </w:rPr>
+              <w:lastRenderedPageBreak/>
               <w:t>Adicionar a la imagen las palabras “ENERGÉTICOS”, “ESTRUCTURALES”, Y “REGULADORES” como se muestra abajo en la imagen.</w:t>
             </w:r>
           </w:p>
@@ -5373,10 +5512,10 @@
                 <w:rFonts w:ascii="Arial" w:hAnsi="Arial" w:cs="Arial"/>
               </w:rPr>
               <w:object w:dxaOrig="7845" w:dyaOrig="7110" w14:anchorId="2B87BA37">
-                <v:shape id="_x0000_i1026" type="#_x0000_t75" style="width:141.5pt;height:129.6pt" o:ole="">
+                <v:shape id="_x0000_i1026" type="#_x0000_t75" style="width:141.75pt;height:129.75pt" o:ole="">
                   <v:imagedata r:id="rId10" o:title=""/>
                 </v:shape>
-                <o:OLEObject Type="Embed" ProgID="PBrush" ShapeID="_x0000_i1026" DrawAspect="Content" ObjectID="_1509537963" r:id="rId11"/>
+                <o:OLEObject Type="Embed" ProgID="PBrush" ShapeID="_x0000_i1026" DrawAspect="Content" ObjectID="_1509821147" r:id="rId11"/>
               </w:object>
             </w:r>
           </w:p>
@@ -5430,7 +5569,21 @@
                 <w:rFonts w:ascii="Arial" w:hAnsi="Arial" w:cs="Arial"/>
                 <w:color w:val="000000"/>
               </w:rPr>
-              <w:t xml:space="preserve">clasificados en grupos de acuerdo a la función que realizan en el organismo: </w:t>
+              <w:t xml:space="preserve">clasificados en grupos de acuerdo </w:t>
+            </w:r>
+            <w:r>
+              <w:rPr>
+                <w:rFonts w:ascii="Arial" w:hAnsi="Arial" w:cs="Arial"/>
+                <w:color w:val="000000"/>
+              </w:rPr>
+              <w:t xml:space="preserve">con </w:t>
+            </w:r>
+            <w:r>
+              <w:rPr>
+                <w:rFonts w:ascii="Arial" w:hAnsi="Arial" w:cs="Arial"/>
+                <w:color w:val="000000"/>
+              </w:rPr>
+              <w:t xml:space="preserve">la función que realizan en el organismo: </w:t>
             </w:r>
             <w:r>
               <w:rPr>
@@ -5807,6 +5960,12 @@
         <w:rPr>
           <w:rFonts w:ascii="Arial" w:hAnsi="Arial" w:cs="Arial"/>
         </w:rPr>
+        <w:t>,</w:t>
+      </w:r>
+      <w:r>
+        <w:rPr>
+          <w:rFonts w:ascii="Arial" w:hAnsi="Arial" w:cs="Arial"/>
+        </w:rPr>
         <w:t xml:space="preserve"> y las </w:t>
       </w:r>
       <w:r>
@@ -6009,7 +6168,13 @@
         <w:rPr>
           <w:rFonts w:ascii="Arial" w:hAnsi="Arial" w:cs="Arial"/>
         </w:rPr>
-        <w:t xml:space="preserve"> son azucares</w:t>
+        <w:t xml:space="preserve"> son </w:t>
+      </w:r>
+      <w:r>
+        <w:rPr>
+          <w:rFonts w:ascii="Arial" w:hAnsi="Arial" w:cs="Arial"/>
+        </w:rPr>
+        <w:t>azúcares</w:t>
       </w:r>
       <w:r>
         <w:rPr>
@@ -6021,14 +6186,7 @@
         <w:rPr>
           <w:rFonts w:ascii="Arial" w:hAnsi="Arial" w:cs="Arial"/>
         </w:rPr>
-        <w:t xml:space="preserve"> por ejemplo, la sacarosa que se obtiene de la caña de azúcar, la fructosa de las frutas </w:t>
-      </w:r>
-      <w:r>
-        <w:rPr>
-          <w:rFonts w:ascii="Arial" w:hAnsi="Arial" w:cs="Arial"/>
-        </w:rPr>
-        <w:lastRenderedPageBreak/>
-        <w:t>y la lactosa. La principal</w:t>
+        <w:t xml:space="preserve"> por ejemplo, la sacarosa que se obtiene de la caña de azúcar, la fructosa de las frutas y la lactosa. La principal</w:t>
       </w:r>
       <w:r>
         <w:rPr>
@@ -6040,7 +6198,19 @@
         <w:rPr>
           <w:rFonts w:ascii="Arial" w:hAnsi="Arial" w:cs="Arial"/>
         </w:rPr>
-        <w:t>en el organismo es la glucosa. Los almidones están hechos por cadenas hechas de moléculas de glucosa. Los carbohidratos</w:t>
+        <w:t xml:space="preserve">en el organismo es la glucosa. Los almidones están </w:t>
+      </w:r>
+      <w:r>
+        <w:rPr>
+          <w:rFonts w:ascii="Arial" w:hAnsi="Arial" w:cs="Arial"/>
+        </w:rPr>
+        <w:t xml:space="preserve">constituidos </w:t>
+      </w:r>
+      <w:r>
+        <w:rPr>
+          <w:rFonts w:ascii="Arial" w:hAnsi="Arial" w:cs="Arial"/>
+        </w:rPr>
+        <w:t>por cadenas hechas de moléculas de glucosa. Los carbohidratos</w:t>
       </w:r>
       <w:r>
         <w:rPr>
@@ -6353,7 +6523,25 @@
               <w:rPr>
                 <w:rFonts w:ascii="Arial" w:hAnsi="Arial" w:cs="Arial"/>
               </w:rPr>
-              <w:t xml:space="preserve">500 y 2500 </w:t>
+              <w:t> </w:t>
+            </w:r>
+            <w:r>
+              <w:rPr>
+                <w:rFonts w:ascii="Arial" w:hAnsi="Arial" w:cs="Arial"/>
+              </w:rPr>
+              <w:t>500 y 2</w:t>
+            </w:r>
+            <w:r>
+              <w:rPr>
+                <w:rFonts w:ascii="Arial" w:hAnsi="Arial" w:cs="Arial"/>
+              </w:rPr>
+              <w:t> </w:t>
+            </w:r>
+            <w:r>
+              <w:rPr>
+                <w:rFonts w:ascii="Arial" w:hAnsi="Arial" w:cs="Arial"/>
+              </w:rPr>
+              <w:t xml:space="preserve">500 </w:t>
             </w:r>
             <w:r>
               <w:rPr>
@@ -6377,7 +6565,19 @@
               <w:rPr>
                 <w:rFonts w:ascii="Arial" w:hAnsi="Arial" w:cs="Arial"/>
               </w:rPr>
-              <w:t xml:space="preserve"> equivale a 1000 </w:t>
+              <w:t xml:space="preserve"> equivale a 1</w:t>
+            </w:r>
+            <w:r>
+              <w:rPr>
+                <w:rFonts w:ascii="Arial" w:hAnsi="Arial" w:cs="Arial"/>
+              </w:rPr>
+              <w:t> </w:t>
+            </w:r>
+            <w:r>
+              <w:rPr>
+                <w:rFonts w:ascii="Arial" w:hAnsi="Arial" w:cs="Arial"/>
+              </w:rPr>
+              <w:t xml:space="preserve">000 </w:t>
             </w:r>
             <w:r>
               <w:rPr>
@@ -6402,12 +6602,6 @@
                 <w:rFonts w:ascii="Arial" w:hAnsi="Arial" w:cs="Arial"/>
               </w:rPr>
               <w:t xml:space="preserve"> </w:t>
-            </w:r>
-            <w:r>
-              <w:rPr>
-                <w:rFonts w:ascii="Arial" w:hAnsi="Arial" w:cs="Arial"/>
-              </w:rPr>
-              <w:t xml:space="preserve">  </w:t>
             </w:r>
           </w:p>
         </w:tc>
@@ -6498,6 +6692,12 @@
         <w:rPr>
           <w:rFonts w:ascii="Arial" w:hAnsi="Arial" w:cs="Arial"/>
         </w:rPr>
+        <w:t>,</w:t>
+      </w:r>
+      <w:r>
+        <w:rPr>
+          <w:rFonts w:ascii="Arial" w:hAnsi="Arial" w:cs="Arial"/>
+        </w:rPr>
         <w:t xml:space="preserve"> </w:t>
       </w:r>
       <w:r>
@@ -6528,6 +6728,12 @@
         <w:rPr>
           <w:rFonts w:ascii="Arial" w:hAnsi="Arial" w:cs="Arial"/>
         </w:rPr>
+        <w:t>,</w:t>
+      </w:r>
+      <w:r>
+        <w:rPr>
+          <w:rFonts w:ascii="Arial" w:hAnsi="Arial" w:cs="Arial"/>
+        </w:rPr>
         <w:t xml:space="preserve"> por lo que sirven </w:t>
       </w:r>
       <w:r>
@@ -6546,33 +6752,7 @@
         <w:rPr>
           <w:rFonts w:ascii="Arial" w:hAnsi="Arial" w:cs="Arial"/>
         </w:rPr>
-        <w:t xml:space="preserve">Es importante regular su consumo, sin eliminarlo </w:t>
-      </w:r>
-      <w:r>
-        <w:rPr>
-          <w:rFonts w:ascii="Arial" w:hAnsi="Arial" w:cs="Arial"/>
-        </w:rPr>
-        <w:t xml:space="preserve">ya que algunas vitaminas solo se encuentran en alimentos con un contenido de grasa. Los lípidos se clasifican en </w:t>
-      </w:r>
-      <w:r>
-        <w:rPr>
-          <w:rFonts w:ascii="Arial" w:hAnsi="Arial" w:cs="Arial"/>
-          <w:b/>
-        </w:rPr>
-        <w:t>grasas saturadas</w:t>
-      </w:r>
-      <w:r>
-        <w:rPr>
-          <w:rFonts w:ascii="Arial" w:hAnsi="Arial" w:cs="Arial"/>
-        </w:rPr>
-        <w:t xml:space="preserve">, generalmente de origen animal, como la mantequilla y el tocino, y en </w:t>
-      </w:r>
-      <w:r>
-        <w:rPr>
-          <w:rFonts w:ascii="Arial" w:hAnsi="Arial" w:cs="Arial"/>
-          <w:b/>
-        </w:rPr>
-        <w:t>grasas insaturadas</w:t>
+        <w:t>Es importante regular su consumo, sin eliminarlo</w:t>
       </w:r>
       <w:r>
         <w:rPr>
@@ -6584,37 +6764,19 @@
         <w:rPr>
           <w:rFonts w:ascii="Arial" w:hAnsi="Arial" w:cs="Arial"/>
         </w:rPr>
-        <w:t xml:space="preserve"> como</w:t>
-      </w:r>
-      <w:r>
-        <w:rPr>
-          <w:rFonts w:ascii="Arial" w:hAnsi="Arial" w:cs="Arial"/>
-        </w:rPr>
         <w:t xml:space="preserve"> </w:t>
       </w:r>
       <w:r>
         <w:rPr>
           <w:rFonts w:ascii="Arial" w:hAnsi="Arial" w:cs="Arial"/>
         </w:rPr>
-        <w:t>el</w:t>
-      </w:r>
-      <w:r>
-        <w:rPr>
-          <w:rFonts w:ascii="Arial" w:hAnsi="Arial" w:cs="Arial"/>
-        </w:rPr>
-        <w:t xml:space="preserve"> </w:t>
-      </w:r>
-      <w:r>
-        <w:rPr>
-          <w:rFonts w:ascii="Arial" w:hAnsi="Arial" w:cs="Arial"/>
-        </w:rPr>
-        <w:t>de oliva y el de girasol</w:t>
-      </w:r>
-      <w:r>
-        <w:rPr>
-          <w:rFonts w:ascii="Arial" w:hAnsi="Arial" w:cs="Arial"/>
-        </w:rPr>
-        <w:t>.</w:t>
+        <w:t xml:space="preserve">ya que algunas vitaminas solo se encuentran en alimentos con un contenido de grasa. </w:t>
+      </w:r>
+      <w:r>
+        <w:rPr>
+          <w:rFonts w:ascii="Arial" w:hAnsi="Arial" w:cs="Arial"/>
+        </w:rPr>
+        <w:t>Si en una dieta se eliminaran totalmente las grasas, quedarían faltando una cantidad de vitaminas importantes para el desarrollo.</w:t>
       </w:r>
     </w:p>
     <w:p>
@@ -6644,14 +6806,40 @@
         <w:rPr>
           <w:rFonts w:ascii="Arial" w:hAnsi="Arial" w:cs="Arial"/>
         </w:rPr>
-        <w:t xml:space="preserve">Las </w:t>
+        <w:lastRenderedPageBreak/>
+        <w:t xml:space="preserve">Los lípidos se clasifican en </w:t>
       </w:r>
       <w:r>
         <w:rPr>
           <w:rFonts w:ascii="Arial" w:hAnsi="Arial" w:cs="Arial"/>
           <w:b/>
         </w:rPr>
-        <w:t>proteínas</w:t>
+        <w:t>grasas saturadas</w:t>
+      </w:r>
+      <w:r>
+        <w:rPr>
+          <w:rFonts w:ascii="Arial" w:hAnsi="Arial" w:cs="Arial"/>
+        </w:rPr>
+        <w:t xml:space="preserve">, generalmente de origen animal, como la mantequilla y el tocino, y en </w:t>
+      </w:r>
+      <w:r>
+        <w:rPr>
+          <w:rFonts w:ascii="Arial" w:hAnsi="Arial" w:cs="Arial"/>
+          <w:b/>
+        </w:rPr>
+        <w:t>grasas insaturadas</w:t>
+      </w:r>
+      <w:r>
+        <w:rPr>
+          <w:rFonts w:ascii="Arial" w:hAnsi="Arial" w:cs="Arial"/>
+        </w:rPr>
+        <w:t>,</w:t>
+      </w:r>
+      <w:r>
+        <w:rPr>
+          <w:rFonts w:ascii="Arial" w:hAnsi="Arial" w:cs="Arial"/>
+        </w:rPr>
+        <w:t xml:space="preserve"> como</w:t>
       </w:r>
       <w:r>
         <w:rPr>
@@ -6663,72 +6851,7 @@
         <w:rPr>
           <w:rFonts w:ascii="Arial" w:hAnsi="Arial" w:cs="Arial"/>
         </w:rPr>
-        <w:t xml:space="preserve">están formadas por aminoácidos, que son moléculas formadas por átomos de </w:t>
-      </w:r>
-      <w:r>
-        <w:rPr>
-          <w:rFonts w:ascii="Arial" w:hAnsi="Arial" w:cs="Arial"/>
-          <w:b/>
-        </w:rPr>
-        <w:t>carbono</w:t>
-      </w:r>
-      <w:r>
-        <w:rPr>
-          <w:rFonts w:ascii="Arial" w:hAnsi="Arial" w:cs="Arial"/>
-        </w:rPr>
-        <w:t xml:space="preserve">, </w:t>
-      </w:r>
-      <w:r>
-        <w:rPr>
-          <w:rFonts w:ascii="Arial" w:hAnsi="Arial" w:cs="Arial"/>
-          <w:b/>
-        </w:rPr>
-        <w:t>hidrógeno</w:t>
-      </w:r>
-      <w:r>
-        <w:rPr>
-          <w:rFonts w:ascii="Arial" w:hAnsi="Arial" w:cs="Arial"/>
-        </w:rPr>
-        <w:t xml:space="preserve">, </w:t>
-      </w:r>
-      <w:r>
-        <w:rPr>
-          <w:rFonts w:ascii="Arial" w:hAnsi="Arial" w:cs="Arial"/>
-          <w:b/>
-        </w:rPr>
-        <w:t>oxígeno</w:t>
-      </w:r>
-      <w:r>
-        <w:rPr>
-          <w:rFonts w:ascii="Arial" w:hAnsi="Arial" w:cs="Arial"/>
-        </w:rPr>
-        <w:t xml:space="preserve">, </w:t>
-      </w:r>
-      <w:r>
-        <w:rPr>
-          <w:rFonts w:ascii="Arial" w:hAnsi="Arial" w:cs="Arial"/>
-          <w:b/>
-        </w:rPr>
-        <w:t>nitrógeno</w:t>
-      </w:r>
-      <w:r>
-        <w:rPr>
-          <w:rFonts w:ascii="Arial" w:hAnsi="Arial" w:cs="Arial"/>
-        </w:rPr>
-        <w:t xml:space="preserve"> y </w:t>
-      </w:r>
-      <w:r>
-        <w:rPr>
-          <w:rFonts w:ascii="Arial" w:hAnsi="Arial" w:cs="Arial"/>
-          <w:b/>
-        </w:rPr>
-        <w:t>azufre</w:t>
-      </w:r>
-      <w:r>
-        <w:rPr>
-          <w:rFonts w:ascii="Arial" w:hAnsi="Arial" w:cs="Arial"/>
-        </w:rPr>
-        <w:t>. Las cadenas de aminoácidos forman proteínas. Los alimentos con un mayor contenido</w:t>
+        <w:t>el</w:t>
       </w:r>
       <w:r>
         <w:rPr>
@@ -6740,73 +6863,19 @@
         <w:rPr>
           <w:rFonts w:ascii="Arial" w:hAnsi="Arial" w:cs="Arial"/>
         </w:rPr>
-        <w:t>de proteínas</w:t>
-      </w:r>
-      <w:r>
-        <w:rPr>
-          <w:rFonts w:ascii="Arial" w:hAnsi="Arial" w:cs="Arial"/>
-        </w:rPr>
-        <w:t xml:space="preserve"> </w:t>
-      </w:r>
-      <w:r>
-        <w:rPr>
-          <w:rFonts w:ascii="Arial" w:hAnsi="Arial" w:cs="Arial"/>
-        </w:rPr>
-        <w:t>son</w:t>
-      </w:r>
-      <w:r>
-        <w:rPr>
-          <w:rFonts w:ascii="Arial" w:hAnsi="Arial" w:cs="Arial"/>
-        </w:rPr>
-        <w:t xml:space="preserve"> el pescado, la</w:t>
-      </w:r>
-      <w:r>
-        <w:rPr>
-          <w:rFonts w:ascii="Arial" w:hAnsi="Arial" w:cs="Arial"/>
-        </w:rPr>
-        <w:t>s</w:t>
-      </w:r>
-      <w:r>
-        <w:rPr>
-          <w:rFonts w:ascii="Arial" w:hAnsi="Arial" w:cs="Arial"/>
-        </w:rPr>
-        <w:t xml:space="preserve"> carne</w:t>
-      </w:r>
-      <w:r>
-        <w:rPr>
-          <w:rFonts w:ascii="Arial" w:hAnsi="Arial" w:cs="Arial"/>
-        </w:rPr>
-        <w:t>s de res, pollo y cerdo,</w:t>
-      </w:r>
-      <w:r>
-        <w:rPr>
-          <w:rFonts w:ascii="Arial" w:hAnsi="Arial" w:cs="Arial"/>
-        </w:rPr>
-        <w:t xml:space="preserve"> y la leche, pero también </w:t>
-      </w:r>
-      <w:r>
-        <w:rPr>
-          <w:rFonts w:ascii="Arial" w:hAnsi="Arial" w:cs="Arial"/>
-        </w:rPr>
-        <w:t>se encuentra en</w:t>
-      </w:r>
-      <w:r>
-        <w:rPr>
-          <w:rFonts w:ascii="Arial" w:hAnsi="Arial" w:cs="Arial"/>
-        </w:rPr>
-        <w:t xml:space="preserve"> las semillas como el arroz, el trigo</w:t>
-      </w:r>
-      <w:r>
-        <w:rPr>
-          <w:rFonts w:ascii="Arial" w:hAnsi="Arial" w:cs="Arial"/>
-        </w:rPr>
-        <w:t>, los frijoles, la soya</w:t>
-      </w:r>
-      <w:r>
-        <w:rPr>
-          <w:rFonts w:ascii="Arial" w:hAnsi="Arial" w:cs="Arial"/>
-        </w:rPr>
-        <w:t xml:space="preserve"> y las lentejas. </w:t>
+        <w:t xml:space="preserve">aceite </w:t>
+      </w:r>
+      <w:r>
+        <w:rPr>
+          <w:rFonts w:ascii="Arial" w:hAnsi="Arial" w:cs="Arial"/>
+        </w:rPr>
+        <w:t>de oliva y el de girasol</w:t>
+      </w:r>
+      <w:r>
+        <w:rPr>
+          <w:rFonts w:ascii="Arial" w:hAnsi="Arial" w:cs="Arial"/>
+        </w:rPr>
+        <w:t>.</w:t>
       </w:r>
     </w:p>
     <w:p>
@@ -6836,6 +6905,198 @@
         <w:rPr>
           <w:rFonts w:ascii="Arial" w:hAnsi="Arial" w:cs="Arial"/>
         </w:rPr>
+        <w:t xml:space="preserve">Las </w:t>
+      </w:r>
+      <w:r>
+        <w:rPr>
+          <w:rFonts w:ascii="Arial" w:hAnsi="Arial" w:cs="Arial"/>
+          <w:b/>
+        </w:rPr>
+        <w:t>proteínas</w:t>
+      </w:r>
+      <w:r>
+        <w:rPr>
+          <w:rFonts w:ascii="Arial" w:hAnsi="Arial" w:cs="Arial"/>
+        </w:rPr>
+        <w:t xml:space="preserve"> </w:t>
+      </w:r>
+      <w:r>
+        <w:rPr>
+          <w:rFonts w:ascii="Arial" w:hAnsi="Arial" w:cs="Arial"/>
+        </w:rPr>
+        <w:t xml:space="preserve">están formadas por aminoácidos, que son moléculas formadas por átomos de </w:t>
+      </w:r>
+      <w:r>
+        <w:rPr>
+          <w:rFonts w:ascii="Arial" w:hAnsi="Arial" w:cs="Arial"/>
+          <w:b/>
+        </w:rPr>
+        <w:t>carbono</w:t>
+      </w:r>
+      <w:r>
+        <w:rPr>
+          <w:rFonts w:ascii="Arial" w:hAnsi="Arial" w:cs="Arial"/>
+        </w:rPr>
+        <w:t xml:space="preserve">, </w:t>
+      </w:r>
+      <w:r>
+        <w:rPr>
+          <w:rFonts w:ascii="Arial" w:hAnsi="Arial" w:cs="Arial"/>
+          <w:b/>
+        </w:rPr>
+        <w:t>hidrógeno</w:t>
+      </w:r>
+      <w:r>
+        <w:rPr>
+          <w:rFonts w:ascii="Arial" w:hAnsi="Arial" w:cs="Arial"/>
+        </w:rPr>
+        <w:t xml:space="preserve">, </w:t>
+      </w:r>
+      <w:r>
+        <w:rPr>
+          <w:rFonts w:ascii="Arial" w:hAnsi="Arial" w:cs="Arial"/>
+          <w:b/>
+        </w:rPr>
+        <w:t>oxígeno</w:t>
+      </w:r>
+      <w:r>
+        <w:rPr>
+          <w:rFonts w:ascii="Arial" w:hAnsi="Arial" w:cs="Arial"/>
+        </w:rPr>
+        <w:t xml:space="preserve">, </w:t>
+      </w:r>
+      <w:r>
+        <w:rPr>
+          <w:rFonts w:ascii="Arial" w:hAnsi="Arial" w:cs="Arial"/>
+          <w:b/>
+        </w:rPr>
+        <w:t>nitrógeno</w:t>
+      </w:r>
+      <w:r>
+        <w:rPr>
+          <w:rFonts w:ascii="Arial" w:hAnsi="Arial" w:cs="Arial"/>
+        </w:rPr>
+        <w:t xml:space="preserve"> y </w:t>
+      </w:r>
+      <w:r>
+        <w:rPr>
+          <w:rFonts w:ascii="Arial" w:hAnsi="Arial" w:cs="Arial"/>
+          <w:b/>
+        </w:rPr>
+        <w:t>azufre</w:t>
+      </w:r>
+      <w:r>
+        <w:rPr>
+          <w:rFonts w:ascii="Arial" w:hAnsi="Arial" w:cs="Arial"/>
+        </w:rPr>
+        <w:t>. Las cadenas de aminoácidos forman proteínas. Los alimentos con un mayor contenido</w:t>
+      </w:r>
+      <w:r>
+        <w:rPr>
+          <w:rFonts w:ascii="Arial" w:hAnsi="Arial" w:cs="Arial"/>
+        </w:rPr>
+        <w:t xml:space="preserve"> </w:t>
+      </w:r>
+      <w:r>
+        <w:rPr>
+          <w:rFonts w:ascii="Arial" w:hAnsi="Arial" w:cs="Arial"/>
+        </w:rPr>
+        <w:t>de proteínas</w:t>
+      </w:r>
+      <w:r>
+        <w:rPr>
+          <w:rFonts w:ascii="Arial" w:hAnsi="Arial" w:cs="Arial"/>
+        </w:rPr>
+        <w:t xml:space="preserve"> </w:t>
+      </w:r>
+      <w:r>
+        <w:rPr>
+          <w:rFonts w:ascii="Arial" w:hAnsi="Arial" w:cs="Arial"/>
+        </w:rPr>
+        <w:t>son</w:t>
+      </w:r>
+      <w:r>
+        <w:rPr>
+          <w:rFonts w:ascii="Arial" w:hAnsi="Arial" w:cs="Arial"/>
+        </w:rPr>
+        <w:t xml:space="preserve"> el pescado, la</w:t>
+      </w:r>
+      <w:r>
+        <w:rPr>
+          <w:rFonts w:ascii="Arial" w:hAnsi="Arial" w:cs="Arial"/>
+        </w:rPr>
+        <w:t>s</w:t>
+      </w:r>
+      <w:r>
+        <w:rPr>
+          <w:rFonts w:ascii="Arial" w:hAnsi="Arial" w:cs="Arial"/>
+        </w:rPr>
+        <w:t xml:space="preserve"> carne</w:t>
+      </w:r>
+      <w:r>
+        <w:rPr>
+          <w:rFonts w:ascii="Arial" w:hAnsi="Arial" w:cs="Arial"/>
+        </w:rPr>
+        <w:t>s de res, pollo y cerdo,</w:t>
+      </w:r>
+      <w:r>
+        <w:rPr>
+          <w:rFonts w:ascii="Arial" w:hAnsi="Arial" w:cs="Arial"/>
+        </w:rPr>
+        <w:t xml:space="preserve"> y la leche, pero también </w:t>
+      </w:r>
+      <w:r>
+        <w:rPr>
+          <w:rFonts w:ascii="Arial" w:hAnsi="Arial" w:cs="Arial"/>
+        </w:rPr>
+        <w:t>se encuentra en</w:t>
+      </w:r>
+      <w:r>
+        <w:rPr>
+          <w:rFonts w:ascii="Arial" w:hAnsi="Arial" w:cs="Arial"/>
+        </w:rPr>
+        <w:t xml:space="preserve"> las semillas como el arroz, el trigo</w:t>
+      </w:r>
+      <w:r>
+        <w:rPr>
+          <w:rFonts w:ascii="Arial" w:hAnsi="Arial" w:cs="Arial"/>
+        </w:rPr>
+        <w:t>, los frijoles, la soya</w:t>
+      </w:r>
+      <w:r>
+        <w:rPr>
+          <w:rFonts w:ascii="Arial" w:hAnsi="Arial" w:cs="Arial"/>
+        </w:rPr>
+        <w:t xml:space="preserve"> y las lentejas. </w:t>
+      </w:r>
+    </w:p>
+    <w:p>
+      <w:pPr>
+        <w:tabs>
+          <w:tab w:val="right" w:pos="8498"/>
+        </w:tabs>
+        <w:spacing w:after="0" w:line="360" w:lineRule="auto"/>
+        <w:jc w:val="both"/>
+        <w:rPr>
+          <w:rFonts w:ascii="Arial" w:hAnsi="Arial" w:cs="Arial"/>
+        </w:rPr>
+      </w:pPr>
+    </w:p>
+    <w:p>
+      <w:pPr>
+        <w:tabs>
+          <w:tab w:val="right" w:pos="8498"/>
+        </w:tabs>
+        <w:spacing w:after="0" w:line="360" w:lineRule="auto"/>
+        <w:jc w:val="both"/>
+        <w:rPr>
+          <w:rFonts w:ascii="Arial" w:hAnsi="Arial" w:cs="Arial"/>
+        </w:rPr>
+      </w:pPr>
+      <w:r>
+        <w:rPr>
+          <w:rFonts w:ascii="Arial" w:hAnsi="Arial" w:cs="Arial"/>
+        </w:rPr>
         <w:t>Algunas</w:t>
       </w:r>
       <w:r>
@@ -6874,7 +7135,31 @@
         <w:rPr>
           <w:rFonts w:ascii="Arial" w:hAnsi="Arial" w:cs="Arial"/>
         </w:rPr>
-        <w:t xml:space="preserve">son solubles en agua, intervienen en las reacciones químicas relacionadas con la respiración, y se encuentra en el germen de trigo y carnes como el hígado. La </w:t>
+        <w:t xml:space="preserve">son solubles en agua, intervienen en las reacciones químicas relacionadas con la respiración, y se </w:t>
+      </w:r>
+      <w:r>
+        <w:rPr>
+          <w:rFonts w:ascii="Arial" w:hAnsi="Arial" w:cs="Arial"/>
+        </w:rPr>
+        <w:t xml:space="preserve">encuentran </w:t>
+      </w:r>
+      <w:r>
+        <w:rPr>
+          <w:rFonts w:ascii="Arial" w:hAnsi="Arial" w:cs="Arial"/>
+        </w:rPr>
+        <w:t xml:space="preserve">en el germen de trigo y </w:t>
+      </w:r>
+      <w:r>
+        <w:rPr>
+          <w:rFonts w:ascii="Arial" w:hAnsi="Arial" w:cs="Arial"/>
+        </w:rPr>
+        <w:t xml:space="preserve">en </w:t>
+      </w:r>
+      <w:r>
+        <w:rPr>
+          <w:rFonts w:ascii="Arial" w:hAnsi="Arial" w:cs="Arial"/>
+        </w:rPr>
+        <w:t xml:space="preserve">carnes como el hígado. La </w:t>
       </w:r>
       <w:r>
         <w:rPr>
@@ -6893,7 +7178,13 @@
         <w:rPr>
           <w:rFonts w:ascii="Arial" w:hAnsi="Arial" w:cs="Arial"/>
         </w:rPr>
-        <w:t>omo las zanahorias y la ahuyama</w:t>
+        <w:t xml:space="preserve">omo las zanahorias y la </w:t>
+      </w:r>
+      <w:r>
+        <w:rPr>
+          <w:rFonts w:ascii="Arial" w:hAnsi="Arial" w:cs="Arial"/>
+        </w:rPr>
+        <w:t>auyama</w:t>
       </w:r>
       <w:r>
         <w:rPr>
@@ -6929,7 +7220,19 @@
         <w:rPr>
           <w:rFonts w:ascii="Arial" w:hAnsi="Arial" w:cs="Arial"/>
         </w:rPr>
-        <w:t xml:space="preserve"> el organismo por lo que las adquiere</w:t>
+        <w:t xml:space="preserve"> el organismo</w:t>
+      </w:r>
+      <w:r>
+        <w:rPr>
+          <w:rFonts w:ascii="Arial" w:hAnsi="Arial" w:cs="Arial"/>
+        </w:rPr>
+        <w:t>,</w:t>
+      </w:r>
+      <w:r>
+        <w:rPr>
+          <w:rFonts w:ascii="Arial" w:hAnsi="Arial" w:cs="Arial"/>
+        </w:rPr>
+        <w:t xml:space="preserve"> por lo que las adquiere</w:t>
       </w:r>
       <w:r>
         <w:rPr>
@@ -6960,7 +7263,79 @@
         <w:rPr>
           <w:rFonts w:ascii="Arial" w:hAnsi="Arial" w:cs="Arial"/>
         </w:rPr>
-        <w:t xml:space="preserve"> se produce, cuando la luz del Sol toca la piel, y es necesaria para el organismo use el calcio en la formación tejido en los huesos y dientes Las vitaminas son</w:t>
+        <w:t xml:space="preserve"> se produce</w:t>
+      </w:r>
+      <w:r>
+        <w:rPr>
+          <w:rFonts w:ascii="Arial" w:hAnsi="Arial" w:cs="Arial"/>
+        </w:rPr>
+        <w:t xml:space="preserve"> al contacto de la piel con</w:t>
+      </w:r>
+      <w:r>
+        <w:rPr>
+          <w:rFonts w:ascii="Arial" w:hAnsi="Arial" w:cs="Arial"/>
+        </w:rPr>
+        <w:t xml:space="preserve"> la luz del Sol, y es necesaria para </w:t>
+      </w:r>
+      <w:r>
+        <w:rPr>
+          <w:rFonts w:ascii="Arial" w:hAnsi="Arial" w:cs="Arial"/>
+        </w:rPr>
+        <w:t xml:space="preserve">que </w:t>
+      </w:r>
+      <w:r>
+        <w:rPr>
+          <w:rFonts w:ascii="Arial" w:hAnsi="Arial" w:cs="Arial"/>
+        </w:rPr>
+        <w:t xml:space="preserve">el organismo </w:t>
+      </w:r>
+      <w:r>
+        <w:rPr>
+          <w:rFonts w:ascii="Arial" w:hAnsi="Arial" w:cs="Arial"/>
+        </w:rPr>
+        <w:t xml:space="preserve">asimile </w:t>
+      </w:r>
+      <w:r>
+        <w:rPr>
+          <w:rFonts w:ascii="Arial" w:hAnsi="Arial" w:cs="Arial"/>
+        </w:rPr>
+        <w:t xml:space="preserve">el calcio </w:t>
+      </w:r>
+      <w:r>
+        <w:rPr>
+          <w:rFonts w:ascii="Arial" w:hAnsi="Arial" w:cs="Arial"/>
+        </w:rPr>
+        <w:t xml:space="preserve">necesario para </w:t>
+      </w:r>
+      <w:r>
+        <w:rPr>
+          <w:rFonts w:ascii="Arial" w:hAnsi="Arial" w:cs="Arial"/>
+        </w:rPr>
+        <w:t xml:space="preserve">la formación </w:t>
+      </w:r>
+      <w:r>
+        <w:rPr>
+          <w:rFonts w:ascii="Arial" w:hAnsi="Arial" w:cs="Arial"/>
+        </w:rPr>
+        <w:t xml:space="preserve">de </w:t>
+      </w:r>
+      <w:r>
+        <w:rPr>
+          <w:rFonts w:ascii="Arial" w:hAnsi="Arial" w:cs="Arial"/>
+        </w:rPr>
+        <w:t>tejido en los huesos y dientes</w:t>
+      </w:r>
+      <w:r>
+        <w:rPr>
+          <w:rFonts w:ascii="Arial" w:hAnsi="Arial" w:cs="Arial"/>
+        </w:rPr>
+        <w:t>.</w:t>
+      </w:r>
+      <w:r>
+        <w:rPr>
+          <w:rFonts w:ascii="Arial" w:hAnsi="Arial" w:cs="Arial"/>
+        </w:rPr>
+        <w:t xml:space="preserve"> Las vitaminas son</w:t>
       </w:r>
       <w:r>
         <w:rPr>
@@ -7166,6 +7541,7 @@
                 <w:b/>
                 <w:color w:val="FFFFFF" w:themeColor="background1"/>
               </w:rPr>
+              <w:lastRenderedPageBreak/>
               <w:t>Destacado</w:t>
             </w:r>
           </w:p>
@@ -7348,14 +7724,7 @@
               <w:rPr>
                 <w:rFonts w:ascii="Arial" w:hAnsi="Arial" w:cs="Arial"/>
               </w:rPr>
-              <w:t xml:space="preserve"> (colorantes) y darles </w:t>
-            </w:r>
-            <w:r>
-              <w:rPr>
-                <w:rFonts w:ascii="Arial" w:hAnsi="Arial" w:cs="Arial"/>
-              </w:rPr>
-              <w:lastRenderedPageBreak/>
-              <w:t>un aspecto más atractivo;</w:t>
+              <w:t xml:space="preserve"> (colorantes) y darles un aspecto más atractivo;</w:t>
             </w:r>
             <w:r>
               <w:rPr>
@@ -7580,7 +7949,28 @@
                 <w:rFonts w:ascii="Arial" w:hAnsi="Arial" w:cs="Arial"/>
                 <w:color w:val="000000"/>
               </w:rPr>
-              <w:t>Actividad interactiva para clasificar los alimentos de acuerdo al tipo de nutrientes que presentan</w:t>
+              <w:t xml:space="preserve">Actividad interactiva para clasificar los alimentos de acuerdo </w:t>
+            </w:r>
+            <w:r>
+              <w:rPr>
+                <w:rFonts w:ascii="Arial" w:hAnsi="Arial" w:cs="Arial"/>
+                <w:color w:val="000000"/>
+              </w:rPr>
+              <w:t>con e</w:t>
+            </w:r>
+            <w:r>
+              <w:rPr>
+                <w:rFonts w:ascii="Arial" w:hAnsi="Arial" w:cs="Arial"/>
+                <w:color w:val="000000"/>
+              </w:rPr>
+              <w:t xml:space="preserve">l </w:t>
+            </w:r>
+            <w:r>
+              <w:rPr>
+                <w:rFonts w:ascii="Arial" w:hAnsi="Arial" w:cs="Arial"/>
+                <w:color w:val="000000"/>
+              </w:rPr>
+              <w:t>tipo de nutrientes que presentan</w:t>
             </w:r>
           </w:p>
         </w:tc>
@@ -7808,6 +8198,7 @@
           <w:rFonts w:ascii="Arial" w:hAnsi="Arial" w:cs="Arial"/>
           <w:highlight w:val="yellow"/>
         </w:rPr>
+        <w:lastRenderedPageBreak/>
         <w:t>[SECCIÓN 2]</w:t>
       </w:r>
       <w:r>
@@ -8162,13 +8553,37 @@
         <w:rPr>
           <w:rFonts w:ascii="Arial" w:hAnsi="Arial" w:cs="Arial"/>
         </w:rPr>
-        <w:t xml:space="preserve"> es una representación gráfica </w:t>
-      </w:r>
-      <w:r>
-        <w:rPr>
-          <w:rFonts w:ascii="Arial" w:hAnsi="Arial" w:cs="Arial"/>
-        </w:rPr>
-        <w:t>en forma cónica de</w:t>
+        <w:t xml:space="preserve"> es una representación gráfica</w:t>
+      </w:r>
+      <w:r>
+        <w:rPr>
+          <w:rFonts w:ascii="Arial" w:hAnsi="Arial" w:cs="Arial"/>
+        </w:rPr>
+        <w:t>,</w:t>
+      </w:r>
+      <w:r>
+        <w:rPr>
+          <w:rFonts w:ascii="Arial" w:hAnsi="Arial" w:cs="Arial"/>
+        </w:rPr>
+        <w:t xml:space="preserve"> </w:t>
+      </w:r>
+      <w:r>
+        <w:rPr>
+          <w:rFonts w:ascii="Arial" w:hAnsi="Arial" w:cs="Arial"/>
+        </w:rPr>
+        <w:t>en forma cónica</w:t>
+      </w:r>
+      <w:r>
+        <w:rPr>
+          <w:rFonts w:ascii="Arial" w:hAnsi="Arial" w:cs="Arial"/>
+        </w:rPr>
+        <w:t>,</w:t>
+      </w:r>
+      <w:r>
+        <w:rPr>
+          <w:rFonts w:ascii="Arial" w:hAnsi="Arial" w:cs="Arial"/>
+        </w:rPr>
+        <w:t xml:space="preserve"> de</w:t>
       </w:r>
       <w:r>
         <w:rPr>
@@ -8210,6 +8625,12 @@
         <w:rPr>
           <w:rFonts w:ascii="Arial" w:hAnsi="Arial" w:cs="Arial"/>
         </w:rPr>
+        <w:t xml:space="preserve">que </w:t>
+      </w:r>
+      <w:r>
+        <w:rPr>
+          <w:rFonts w:ascii="Arial" w:hAnsi="Arial" w:cs="Arial"/>
+        </w:rPr>
         <w:t>se</w:t>
       </w:r>
       <w:r>
@@ -8240,7 +8661,25 @@
         <w:rPr>
           <w:rFonts w:ascii="Arial" w:hAnsi="Arial" w:cs="Arial"/>
         </w:rPr>
-        <w:t xml:space="preserve">En la pirámide se distribuyen los alimentos </w:t>
+        <w:t>En la pirámide</w:t>
+      </w:r>
+      <w:r>
+        <w:rPr>
+          <w:rFonts w:ascii="Arial" w:hAnsi="Arial" w:cs="Arial"/>
+        </w:rPr>
+        <w:t>,</w:t>
+      </w:r>
+      <w:r>
+        <w:rPr>
+          <w:rFonts w:ascii="Arial" w:hAnsi="Arial" w:cs="Arial"/>
+        </w:rPr>
+        <w:t xml:space="preserve"> los alimentos </w:t>
+      </w:r>
+      <w:r>
+        <w:rPr>
+          <w:rFonts w:ascii="Arial" w:hAnsi="Arial" w:cs="Arial"/>
+        </w:rPr>
+        <w:t xml:space="preserve">se distribuyen </w:t>
       </w:r>
       <w:r>
         <w:rPr>
@@ -8300,7 +8739,13 @@
         <w:rPr>
           <w:rFonts w:ascii="Arial" w:hAnsi="Arial" w:cs="Arial"/>
         </w:rPr>
-        <w:t xml:space="preserve">como la leche, la carne y las verduras, </w:t>
+        <w:t>como la leche, la carne y las verduras</w:t>
+      </w:r>
+      <w:r>
+        <w:rPr>
+          <w:rFonts w:ascii="Arial" w:hAnsi="Arial" w:cs="Arial"/>
+        </w:rPr>
+        <w:t xml:space="preserve">, </w:t>
       </w:r>
       <w:r>
         <w:rPr>
@@ -8529,7 +8974,16 @@
                 <w:b/>
                 <w:color w:val="000000"/>
               </w:rPr>
-              <w:t xml:space="preserve"> (o URL o la ruta en </w:t>
+              <w:t xml:space="preserve"> (o URL o la </w:t>
+            </w:r>
+            <w:r>
+              <w:rPr>
+                <w:rFonts w:ascii="Arial" w:hAnsi="Arial" w:cs="Arial"/>
+                <w:b/>
+                <w:color w:val="000000"/>
+              </w:rPr>
+              <w:lastRenderedPageBreak/>
+              <w:t xml:space="preserve">ruta en </w:t>
             </w:r>
             <w:proofErr w:type="spellStart"/>
             <w:r>
@@ -8568,6 +9022,7 @@
               <w:rPr>
                 <w:rFonts w:ascii="Arial" w:hAnsi="Arial" w:cs="Arial"/>
               </w:rPr>
+              <w:lastRenderedPageBreak/>
               <w:t>6° Primaria/Ciencias de la Naturaleza/Cuaderno de estudio/El aparato digestivo y el sistema excretor/La pirámide alimentaria.</w:t>
             </w:r>
           </w:p>
@@ -8592,6 +9047,7 @@
                 <w:b/>
                 <w:color w:val="000000"/>
               </w:rPr>
+              <w:lastRenderedPageBreak/>
               <w:t>Pie de imagen</w:t>
             </w:r>
           </w:p>
@@ -8776,14 +9232,7 @@
         <w:rPr>
           <w:rFonts w:ascii="Arial" w:hAnsi="Arial" w:cs="Arial"/>
         </w:rPr>
-        <w:t xml:space="preserve">Una dieta se considera equilibrada cuando permite al individuo, según su edad y situación (embarazo, lactancia, crecimiento, etc.), mantener un buen estado de </w:t>
-      </w:r>
-      <w:r>
-        <w:rPr>
-          <w:rFonts w:ascii="Arial" w:hAnsi="Arial" w:cs="Arial"/>
-        </w:rPr>
-        <w:lastRenderedPageBreak/>
-        <w:t xml:space="preserve">salud y hacer la actividad que exija su tipo de trabajo. Para ello, tiene que proporcionarle los nutrientes esenciales. </w:t>
+        <w:t xml:space="preserve">Una dieta se considera equilibrada cuando permite al individuo, según su edad y situación (embarazo, lactancia, crecimiento, etc.), mantener un buen estado de salud y hacer la actividad que exija su tipo de trabajo. Para ello, tiene que proporcionarle los nutrientes esenciales. </w:t>
       </w:r>
     </w:p>
     <w:p>
@@ -8973,19 +9422,31 @@
               <w:rPr>
                 <w:rFonts w:ascii="Arial" w:hAnsi="Arial" w:cs="Arial"/>
               </w:rPr>
-              <w:t xml:space="preserve">nte. Se debe </w:t>
-            </w:r>
-            <w:r>
-              <w:rPr>
-                <w:rFonts w:ascii="Arial" w:hAnsi="Arial" w:cs="Arial"/>
-              </w:rPr>
-              <w:t xml:space="preserve"> </w:t>
-            </w:r>
-            <w:r>
-              <w:rPr>
-                <w:rFonts w:ascii="Arial" w:hAnsi="Arial" w:cs="Arial"/>
-              </w:rPr>
-              <w:t>cambiar la dieta</w:t>
+              <w:t xml:space="preserve">nte. </w:t>
+            </w:r>
+            <w:r>
+              <w:rPr>
+                <w:rFonts w:ascii="Arial" w:hAnsi="Arial" w:cs="Arial"/>
+              </w:rPr>
+              <w:t>L</w:t>
+            </w:r>
+            <w:r>
+              <w:rPr>
+                <w:rFonts w:ascii="Arial" w:hAnsi="Arial" w:cs="Arial"/>
+              </w:rPr>
+              <w:t>a dieta</w:t>
+            </w:r>
+            <w:r>
+              <w:rPr>
+                <w:rFonts w:ascii="Arial" w:hAnsi="Arial" w:cs="Arial"/>
+              </w:rPr>
+              <w:t xml:space="preserve"> se debe </w:t>
+            </w:r>
+            <w:r>
+              <w:rPr>
+                <w:rFonts w:ascii="Arial" w:hAnsi="Arial" w:cs="Arial"/>
+              </w:rPr>
+              <w:t>modificar</w:t>
             </w:r>
             <w:r>
               <w:rPr>
@@ -8997,7 +9458,43 @@
               <w:rPr>
                 <w:rFonts w:ascii="Arial" w:hAnsi="Arial" w:cs="Arial"/>
               </w:rPr>
-              <w:t>cuando los hábitos o las condiciones de salud de una persona han cambiado,</w:t>
+              <w:t xml:space="preserve">cuando los hábitos o las condiciones de salud de </w:t>
+            </w:r>
+            <w:r>
+              <w:rPr>
+                <w:rFonts w:ascii="Arial" w:hAnsi="Arial" w:cs="Arial"/>
+              </w:rPr>
+              <w:t xml:space="preserve">las </w:t>
+            </w:r>
+            <w:r>
+              <w:rPr>
+                <w:rFonts w:ascii="Arial" w:hAnsi="Arial" w:cs="Arial"/>
+              </w:rPr>
+              <w:t>persona</w:t>
+            </w:r>
+            <w:r>
+              <w:rPr>
+                <w:rFonts w:ascii="Arial" w:hAnsi="Arial" w:cs="Arial"/>
+              </w:rPr>
+              <w:t>s</w:t>
+            </w:r>
+            <w:r>
+              <w:rPr>
+                <w:rFonts w:ascii="Arial" w:hAnsi="Arial" w:cs="Arial"/>
+              </w:rPr>
+              <w:t xml:space="preserve"> cambia</w:t>
+            </w:r>
+            <w:r>
+              <w:rPr>
+                <w:rFonts w:ascii="Arial" w:hAnsi="Arial" w:cs="Arial"/>
+              </w:rPr>
+              <w:t>n</w:t>
+            </w:r>
+            <w:r>
+              <w:rPr>
+                <w:rFonts w:ascii="Arial" w:hAnsi="Arial" w:cs="Arial"/>
+              </w:rPr>
+              <w:t>,</w:t>
             </w:r>
             <w:r>
               <w:rPr>
@@ -9105,7 +9602,7 @@
         <w:rPr>
           <w:rFonts w:ascii="Arial" w:hAnsi="Arial" w:cs="Arial"/>
         </w:rPr>
-        <w:t xml:space="preserve"> cardiovasculares, hipertensión y la diabetes. Estos</w:t>
+        <w:t xml:space="preserve"> cardiovasculares, hipertensión y diabetes. Estos</w:t>
       </w:r>
       <w:r>
         <w:rPr>
@@ -9195,7 +9692,14 @@
         <w:rPr>
           <w:rFonts w:ascii="Arial" w:hAnsi="Arial" w:cs="Arial"/>
         </w:rPr>
-        <w:t>La OMS recomienda evitar el sedentarismo, aumentar la actividad física de manera periódica, disminuir la ingesta de grasas y carbohidratos</w:t>
+        <w:t xml:space="preserve">La OMS recomienda evitar el </w:t>
+      </w:r>
+      <w:r>
+        <w:rPr>
+          <w:rFonts w:ascii="Arial" w:hAnsi="Arial" w:cs="Arial"/>
+        </w:rPr>
+        <w:lastRenderedPageBreak/>
+        <w:t>sedentarismo, aumentar la actividad física de manera periódica, disminuir la ingesta de grasas y carbohidratos</w:t>
       </w:r>
       <w:r>
         <w:rPr>
@@ -9364,12 +9868,6 @@
               </w:rPr>
               <w:t xml:space="preserve"> </w:t>
             </w:r>
-            <w:r>
-              <w:rPr>
-                <w:rFonts w:ascii="Arial" w:hAnsi="Arial" w:cs="Arial"/>
-              </w:rPr>
-              <w:t xml:space="preserve"> </w:t>
-            </w:r>
           </w:p>
         </w:tc>
       </w:tr>
@@ -9392,16 +9890,7 @@
                 <w:b/>
                 <w:color w:val="000000"/>
               </w:rPr>
-              <w:t xml:space="preserve">Cambio (descripción o </w:t>
-            </w:r>
-            <w:r>
-              <w:rPr>
-                <w:rFonts w:ascii="Arial" w:hAnsi="Arial" w:cs="Arial"/>
-                <w:b/>
-                <w:color w:val="000000"/>
-              </w:rPr>
-              <w:lastRenderedPageBreak/>
-              <w:t>capturas de pantallas)</w:t>
+              <w:t>Cambio (descripción o capturas de pantallas)</w:t>
             </w:r>
           </w:p>
         </w:tc>
@@ -9423,7 +9912,6 @@
                 <w:rFonts w:ascii="Arial" w:hAnsi="Arial" w:cs="Arial"/>
                 <w:color w:val="FF0000"/>
               </w:rPr>
-              <w:lastRenderedPageBreak/>
               <w:t>Los cambios sugeridos se presentan en el formato correspondiente a este recurso. Cambiar la palabra “Os” Por “Te” y la palabra “</w:t>
             </w:r>
             <w:proofErr w:type="spellStart"/>
@@ -9465,7 +9953,6 @@
                 <w:b/>
                 <w:color w:val="000000"/>
               </w:rPr>
-              <w:lastRenderedPageBreak/>
               <w:t>Título</w:t>
             </w:r>
           </w:p>
@@ -9718,7 +10205,16 @@
                 <w:b/>
                 <w:color w:val="000000"/>
               </w:rPr>
-              <w:t>Cambio (descripción o capturas de pantallas)</w:t>
+              <w:t xml:space="preserve">Cambio (descripción </w:t>
+            </w:r>
+            <w:r>
+              <w:rPr>
+                <w:rFonts w:ascii="Arial" w:hAnsi="Arial" w:cs="Arial"/>
+                <w:b/>
+                <w:color w:val="000000"/>
+              </w:rPr>
+              <w:lastRenderedPageBreak/>
+              <w:t>o capturas de pantallas)</w:t>
             </w:r>
           </w:p>
         </w:tc>
@@ -9739,6 +10235,7 @@
                 <w:rFonts w:ascii="Arial" w:hAnsi="Arial" w:cs="Arial"/>
                 <w:color w:val="FF0000"/>
               </w:rPr>
+              <w:lastRenderedPageBreak/>
               <w:t xml:space="preserve"> Cambiar el título “Responde sobre alimentos y la pirámide alimentaria” por “La pirámide alimentaria”.</w:t>
             </w:r>
           </w:p>
@@ -9764,6 +10261,7 @@
                 <w:b/>
                 <w:color w:val="000000"/>
               </w:rPr>
+              <w:lastRenderedPageBreak/>
               <w:t>Título</w:t>
             </w:r>
           </w:p>
@@ -9980,7 +10478,21 @@
                 <w:rFonts w:ascii="Arial" w:hAnsi="Arial" w:cs="Arial"/>
                 <w:color w:val="000000"/>
               </w:rPr>
-              <w:t>¿Qué es la dieta equil</w:t>
+              <w:t xml:space="preserve">¿Qué es </w:t>
+            </w:r>
+            <w:r>
+              <w:rPr>
+                <w:rFonts w:ascii="Arial" w:hAnsi="Arial" w:cs="Arial"/>
+                <w:color w:val="000000"/>
+              </w:rPr>
+              <w:t xml:space="preserve">una </w:t>
+            </w:r>
+            <w:r>
+              <w:rPr>
+                <w:rFonts w:ascii="Arial" w:hAnsi="Arial" w:cs="Arial"/>
+                <w:color w:val="000000"/>
+              </w:rPr>
+              <w:t>dieta equil</w:t>
             </w:r>
             <w:r>
               <w:rPr>
@@ -10011,7 +10523,6 @@
                 <w:b/>
                 <w:color w:val="000000"/>
               </w:rPr>
-              <w:lastRenderedPageBreak/>
               <w:t>Descripción</w:t>
             </w:r>
           </w:p>
@@ -10034,7 +10545,21 @@
                 <w:rFonts w:ascii="Arial" w:hAnsi="Arial" w:cs="Arial"/>
                 <w:color w:val="000000"/>
               </w:rPr>
-              <w:t>Actividad para completar un texto que permita comprender el concepto de dieta equilibrada</w:t>
+              <w:t>Actividad para completar un texto que permit</w:t>
+            </w:r>
+            <w:r>
+              <w:rPr>
+                <w:rFonts w:ascii="Arial" w:hAnsi="Arial" w:cs="Arial"/>
+                <w:color w:val="000000"/>
+              </w:rPr>
+              <w:t>e</w:t>
+            </w:r>
+            <w:r>
+              <w:rPr>
+                <w:rFonts w:ascii="Arial" w:hAnsi="Arial" w:cs="Arial"/>
+                <w:color w:val="000000"/>
+              </w:rPr>
+              <w:t xml:space="preserve"> comprender el concepto de dieta equilibrada</w:t>
             </w:r>
           </w:p>
         </w:tc>
@@ -10372,6 +10897,7 @@
                 <w:b/>
                 <w:color w:val="000000"/>
               </w:rPr>
+              <w:lastRenderedPageBreak/>
               <w:t>Código</w:t>
             </w:r>
           </w:p>
@@ -10722,7 +11248,19 @@
         <w:rPr>
           <w:rFonts w:ascii="Arial" w:hAnsi="Arial" w:cs="Arial"/>
         </w:rPr>
-        <w:t xml:space="preserve">Muchos de los alimentos que consumimos no son solubles en agua y están formados por moléculas tan grandes que no pueden atravesar las membranas de las células. Además, estas moléculas son distintas de aquellas  que conforman los tejidos de los seres vivos. </w:t>
+        <w:t>Muchos de los alimentos que consumimos no son solubles en agua y están formados por moléculas tan grandes que no pueden atravesar las membranas de las células. Además, estas moléculas son distintas de aquellas</w:t>
+      </w:r>
+      <w:r>
+        <w:rPr>
+          <w:rFonts w:ascii="Arial" w:hAnsi="Arial" w:cs="Arial"/>
+        </w:rPr>
+        <w:t xml:space="preserve"> </w:t>
+      </w:r>
+      <w:r>
+        <w:rPr>
+          <w:rFonts w:ascii="Arial" w:hAnsi="Arial" w:cs="Arial"/>
+        </w:rPr>
+        <w:t xml:space="preserve">que conforman los tejidos de los seres vivos. </w:t>
       </w:r>
       <w:r>
         <w:rPr>
@@ -10781,6 +11319,12 @@
           <w:b/>
         </w:rPr>
         <w:t>digestivas</w:t>
+      </w:r>
+      <w:r>
+        <w:rPr>
+          <w:rFonts w:ascii="Arial" w:hAnsi="Arial" w:cs="Arial"/>
+        </w:rPr>
+        <w:t>,</w:t>
       </w:r>
       <w:r>
         <w:rPr>
@@ -11019,6 +11563,7 @@
                 <w:rFonts w:ascii="Arial" w:hAnsi="Arial" w:cs="Arial"/>
                 <w:b/>
               </w:rPr>
+              <w:lastRenderedPageBreak/>
               <w:t>Contenido</w:t>
             </w:r>
           </w:p>
@@ -11071,7 +11616,19 @@
               <w:rPr>
                 <w:rFonts w:ascii="Arial" w:hAnsi="Arial" w:cs="Arial"/>
               </w:rPr>
-              <w:t xml:space="preserve"> o de una cavidad, como ocurre en cnidarios.</w:t>
+              <w:t xml:space="preserve"> o de una cavidad, como ocurre en </w:t>
+            </w:r>
+            <w:r>
+              <w:rPr>
+                <w:rFonts w:ascii="Arial" w:hAnsi="Arial" w:cs="Arial"/>
+              </w:rPr>
+              <w:t xml:space="preserve">los </w:t>
+            </w:r>
+            <w:r>
+              <w:rPr>
+                <w:rFonts w:ascii="Arial" w:hAnsi="Arial" w:cs="Arial"/>
+              </w:rPr>
+              <w:t>cnidarios.</w:t>
             </w:r>
           </w:p>
         </w:tc>
@@ -11225,14 +11782,25 @@
         <w:rPr>
           <w:rFonts w:ascii="Arial" w:hAnsi="Arial" w:cs="Arial"/>
         </w:rPr>
-        <w:t xml:space="preserve">A lo largo este conducto, distintas </w:t>
+        <w:t xml:space="preserve">A lo largo </w:t>
+      </w:r>
+      <w:r>
+        <w:rPr>
+          <w:rFonts w:ascii="Arial" w:hAnsi="Arial" w:cs="Arial"/>
+        </w:rPr>
+        <w:t xml:space="preserve">de </w:t>
+      </w:r>
+      <w:r>
+        <w:rPr>
+          <w:rFonts w:ascii="Arial" w:hAnsi="Arial" w:cs="Arial"/>
+        </w:rPr>
+        <w:t xml:space="preserve">este conducto, distintas </w:t>
       </w:r>
       <w:r>
         <w:rPr>
           <w:rFonts w:ascii="Arial" w:hAnsi="Arial" w:cs="Arial"/>
           <w:b/>
         </w:rPr>
-        <w:lastRenderedPageBreak/>
         <w:t xml:space="preserve">glándulas </w:t>
       </w:r>
       <w:r>
@@ -11350,25 +11918,13 @@
         <w:rPr>
           <w:rFonts w:ascii="Arial" w:hAnsi="Arial" w:cs="Arial"/>
         </w:rPr>
-        <w:t xml:space="preserve">a veces se ensancha y otras se hace más angosto, de manera que </w:t>
-      </w:r>
-      <w:r>
-        <w:rPr>
-          <w:rFonts w:ascii="Arial" w:hAnsi="Arial" w:cs="Arial"/>
-        </w:rPr>
-        <w:t>lo con</w:t>
-      </w:r>
-      <w:r>
-        <w:rPr>
-          <w:rFonts w:ascii="Arial" w:hAnsi="Arial" w:cs="Arial"/>
-        </w:rPr>
-        <w:t>forma</w:t>
-      </w:r>
-      <w:r>
-        <w:rPr>
-          <w:rFonts w:ascii="Arial" w:hAnsi="Arial" w:cs="Arial"/>
-        </w:rPr>
-        <w:t>n</w:t>
+        <w:t xml:space="preserve">a veces se ensancha y otras se hace más angosto, </w:t>
+      </w:r>
+      <w:r>
+        <w:rPr>
+          <w:rFonts w:ascii="Arial" w:hAnsi="Arial" w:cs="Arial"/>
+        </w:rPr>
+        <w:t>dado que está conformado por</w:t>
       </w:r>
       <w:r>
         <w:rPr>
@@ -11392,7 +11948,19 @@
         <w:rPr>
           <w:rFonts w:ascii="Arial" w:hAnsi="Arial" w:cs="Arial"/>
         </w:rPr>
-        <w:t xml:space="preserve"> continuación se describe</w:t>
+        <w:t xml:space="preserve"> continuación</w:t>
+      </w:r>
+      <w:r>
+        <w:rPr>
+          <w:rFonts w:ascii="Arial" w:hAnsi="Arial" w:cs="Arial"/>
+        </w:rPr>
+        <w:t>,</w:t>
+      </w:r>
+      <w:r>
+        <w:rPr>
+          <w:rFonts w:ascii="Arial" w:hAnsi="Arial" w:cs="Arial"/>
+        </w:rPr>
+        <w:t xml:space="preserve"> se describe</w:t>
       </w:r>
       <w:r>
         <w:rPr>
@@ -11416,13 +11984,25 @@
         <w:rPr>
           <w:rFonts w:ascii="Arial" w:hAnsi="Arial" w:cs="Arial"/>
         </w:rPr>
-        <w:t xml:space="preserve"> cada uno de ellos</w:t>
-      </w:r>
-      <w:r>
-        <w:rPr>
-          <w:rFonts w:ascii="Arial" w:hAnsi="Arial" w:cs="Arial"/>
-        </w:rPr>
-        <w:t xml:space="preserve"> en el proceso de transformación y absorción de los alimentos.</w:t>
+        <w:t xml:space="preserve"> cada uno de </w:t>
+      </w:r>
+      <w:r>
+        <w:rPr>
+          <w:rFonts w:ascii="Arial" w:hAnsi="Arial" w:cs="Arial"/>
+        </w:rPr>
+        <w:t>dichos órganos</w:t>
+      </w:r>
+      <w:r>
+        <w:rPr>
+          <w:rFonts w:ascii="Arial" w:hAnsi="Arial" w:cs="Arial"/>
+        </w:rPr>
+        <w:t xml:space="preserve"> </w:t>
+      </w:r>
+      <w:r>
+        <w:rPr>
+          <w:rFonts w:ascii="Arial" w:hAnsi="Arial" w:cs="Arial"/>
+        </w:rPr>
+        <w:t>en el proceso de transformación y absorción de los alimentos.</w:t>
       </w:r>
     </w:p>
     <w:p>
@@ -11488,9 +12068,21 @@
       <w:r>
         <w:rPr>
           <w:rFonts w:ascii="Arial" w:hAnsi="Arial" w:cs="Arial"/>
+        </w:rPr>
+        <w:t xml:space="preserve">los </w:t>
+      </w:r>
+      <w:r>
+        <w:rPr>
+          <w:rFonts w:ascii="Arial" w:hAnsi="Arial" w:cs="Arial"/>
           <w:b/>
         </w:rPr>
         <w:t>dientes</w:t>
+      </w:r>
+      <w:r>
+        <w:rPr>
+          <w:rFonts w:ascii="Arial" w:hAnsi="Arial" w:cs="Arial"/>
+        </w:rPr>
+        <w:t>,</w:t>
       </w:r>
       <w:r>
         <w:rPr>
@@ -11741,7 +12333,14 @@
         <w:rPr>
           <w:rFonts w:ascii="Arial" w:hAnsi="Arial" w:cs="Arial"/>
         </w:rPr>
-        <w:t xml:space="preserve"> Adicionalmente, en la lengua se encuentran las </w:t>
+        <w:t xml:space="preserve"> Adicionalmente, </w:t>
+      </w:r>
+      <w:r>
+        <w:rPr>
+          <w:rFonts w:ascii="Arial" w:hAnsi="Arial" w:cs="Arial"/>
+        </w:rPr>
+        <w:lastRenderedPageBreak/>
+        <w:t xml:space="preserve">en la lengua se encuentran las </w:t>
       </w:r>
       <w:r>
         <w:rPr>
@@ -11825,7 +12424,7 @@
         <w:rPr>
           <w:rFonts w:ascii="Arial" w:hAnsi="Arial" w:cs="Arial"/>
         </w:rPr>
-        <w:t>En cada mandíbula, e</w:t>
+        <w:t>En cada mandíbula e</w:t>
       </w:r>
       <w:r>
         <w:rPr>
@@ -11837,6 +12436,12 @@
         <w:rPr>
           <w:rFonts w:ascii="Arial" w:hAnsi="Arial" w:cs="Arial"/>
         </w:rPr>
+        <w:t>,</w:t>
+      </w:r>
+      <w:r>
+        <w:rPr>
+          <w:rFonts w:ascii="Arial" w:hAnsi="Arial" w:cs="Arial"/>
+        </w:rPr>
         <w:t xml:space="preserve"> </w:t>
       </w:r>
       <w:r>
@@ -11849,7 +12454,7 @@
         <w:rPr>
           <w:rFonts w:ascii="Arial" w:hAnsi="Arial" w:cs="Arial"/>
         </w:rPr>
-        <w:t xml:space="preserve">cuatro dientes </w:t>
+        <w:t xml:space="preserve">cuatro </w:t>
       </w:r>
       <w:r>
         <w:rPr>
@@ -11943,13 +12548,19 @@
         <w:rPr>
           <w:rFonts w:ascii="Arial" w:hAnsi="Arial" w:cs="Arial"/>
         </w:rPr>
-        <w:t xml:space="preserve">los cuales </w:t>
-      </w:r>
-      <w:r>
-        <w:rPr>
-          <w:rFonts w:ascii="Arial" w:hAnsi="Arial" w:cs="Arial"/>
-        </w:rPr>
-        <w:t xml:space="preserve">tienen pequeñas cúspides en la parte superior, lo que les permite triturar el alimento.   </w:t>
+        <w:t>que</w:t>
+      </w:r>
+      <w:r>
+        <w:rPr>
+          <w:rFonts w:ascii="Arial" w:hAnsi="Arial" w:cs="Arial"/>
+        </w:rPr>
+        <w:t xml:space="preserve"> </w:t>
+      </w:r>
+      <w:r>
+        <w:rPr>
+          <w:rFonts w:ascii="Arial" w:hAnsi="Arial" w:cs="Arial"/>
+        </w:rPr>
+        <w:t>tienen pequeñas cúspides en la parte superior, lo que les permite triturar el alimento.</w:t>
       </w:r>
       <w:r>
         <w:rPr>
@@ -12003,7 +12614,6 @@
                 <w:b/>
                 <w:color w:val="FFFFFF" w:themeColor="background1"/>
               </w:rPr>
-              <w:lastRenderedPageBreak/>
               <w:t>Practica: recurso aprovechado</w:t>
             </w:r>
           </w:p>
@@ -12361,6 +12971,7 @@
                 <w:rFonts w:ascii="Arial" w:hAnsi="Arial" w:cs="Arial"/>
                 <w:b/>
               </w:rPr>
+              <w:lastRenderedPageBreak/>
               <w:t>Contenido</w:t>
             </w:r>
           </w:p>
@@ -12399,7 +13010,19 @@
               <w:rPr>
                 <w:rFonts w:ascii="Arial" w:hAnsi="Arial" w:cs="Arial"/>
               </w:rPr>
-              <w:t xml:space="preserve">el páncreas y, es la responsable de la degradación de algunos carbohidratos </w:t>
+              <w:t>el páncreas</w:t>
+            </w:r>
+            <w:r>
+              <w:rPr>
+                <w:rFonts w:ascii="Arial" w:hAnsi="Arial" w:cs="Arial"/>
+              </w:rPr>
+              <w:t>,</w:t>
+            </w:r>
+            <w:r>
+              <w:rPr>
+                <w:rFonts w:ascii="Arial" w:hAnsi="Arial" w:cs="Arial"/>
+              </w:rPr>
+              <w:t xml:space="preserve"> y es la responsable de la degradación de algunos carbohidratos </w:t>
             </w:r>
             <w:r>
               <w:rPr>
@@ -12590,8 +13213,31 @@
         <w:rPr>
           <w:rFonts w:ascii="Arial" w:hAnsi="Arial" w:cs="Arial"/>
         </w:rPr>
-        <w:lastRenderedPageBreak/>
-        <w:t xml:space="preserve">Cuando estamos masticando el alimento, simultáneamente estamos respirando. En ese momento la epiglotis permite el paso del aire </w:t>
+        <w:t>Cuando mastica</w:t>
+      </w:r>
+      <w:r>
+        <w:rPr>
+          <w:rFonts w:ascii="Arial" w:hAnsi="Arial" w:cs="Arial"/>
+        </w:rPr>
+        <w:t>mos</w:t>
+      </w:r>
+      <w:r>
+        <w:rPr>
+          <w:rFonts w:ascii="Arial" w:hAnsi="Arial" w:cs="Arial"/>
+        </w:rPr>
+        <w:t xml:space="preserve"> el alimento, simultáneamente estamos respirando. En ese momento</w:t>
+      </w:r>
+      <w:r>
+        <w:rPr>
+          <w:rFonts w:ascii="Arial" w:hAnsi="Arial" w:cs="Arial"/>
+        </w:rPr>
+        <w:t>,</w:t>
+      </w:r>
+      <w:r>
+        <w:rPr>
+          <w:rFonts w:ascii="Arial" w:hAnsi="Arial" w:cs="Arial"/>
+        </w:rPr>
+        <w:t xml:space="preserve"> la epiglotis permite el paso del aire </w:t>
       </w:r>
       <w:r>
         <w:rPr>
@@ -12665,7 +13311,13 @@
         <w:rPr>
           <w:rFonts w:ascii="Arial" w:hAnsi="Arial" w:cs="Arial"/>
         </w:rPr>
-        <w:t xml:space="preserve">(el </w:t>
+        <w:t>—</w:t>
+      </w:r>
+      <w:r>
+        <w:rPr>
+          <w:rFonts w:ascii="Arial" w:hAnsi="Arial" w:cs="Arial"/>
+        </w:rPr>
+        <w:t xml:space="preserve">el </w:t>
       </w:r>
       <w:r>
         <w:rPr>
@@ -12677,6 +13329,7 @@
       <w:r>
         <w:rPr>
           <w:rFonts w:ascii="Arial" w:hAnsi="Arial" w:cs="Arial"/>
+          <w:b/>
         </w:rPr>
         <w:t>esofágico superior</w:t>
       </w:r>
@@ -12684,13 +13337,39 @@
         <w:rPr>
           <w:rFonts w:ascii="Arial" w:hAnsi="Arial" w:cs="Arial"/>
         </w:rPr>
-        <w:t xml:space="preserve">, </w:t>
-      </w:r>
-      <w:r>
-        <w:rPr>
-          <w:rFonts w:ascii="Arial" w:hAnsi="Arial" w:cs="Arial"/>
-        </w:rPr>
-        <w:t>EES)</w:t>
+        <w:t xml:space="preserve"> </w:t>
+      </w:r>
+      <w:r>
+        <w:rPr>
+          <w:rFonts w:ascii="Arial" w:hAnsi="Arial" w:cs="Arial"/>
+        </w:rPr>
+        <w:t>(</w:t>
+      </w:r>
+      <w:r>
+        <w:rPr>
+          <w:rFonts w:ascii="Arial" w:hAnsi="Arial" w:cs="Arial"/>
+        </w:rPr>
+        <w:t>EES</w:t>
+      </w:r>
+      <w:proofErr w:type="gramStart"/>
+      <w:r>
+        <w:rPr>
+          <w:rFonts w:ascii="Arial" w:hAnsi="Arial" w:cs="Arial"/>
+        </w:rPr>
+        <w:t>)</w:t>
+      </w:r>
+      <w:r>
+        <w:rPr>
+          <w:rFonts w:ascii="Arial" w:hAnsi="Arial" w:cs="Arial"/>
+        </w:rPr>
+        <w:t>—</w:t>
+      </w:r>
+      <w:proofErr w:type="gramEnd"/>
+      <w:r>
+        <w:rPr>
+          <w:rFonts w:ascii="Arial" w:hAnsi="Arial" w:cs="Arial"/>
+        </w:rPr>
+        <w:t>, que</w:t>
       </w:r>
       <w:r>
         <w:rPr>
@@ -12738,7 +13417,13 @@
         <w:rPr>
           <w:rFonts w:ascii="Arial" w:hAnsi="Arial" w:cs="Arial"/>
         </w:rPr>
-        <w:t xml:space="preserve">.   </w:t>
+        <w:t>.</w:t>
+      </w:r>
+      <w:r>
+        <w:rPr>
+          <w:rFonts w:ascii="Arial" w:hAnsi="Arial" w:cs="Arial"/>
+        </w:rPr>
+        <w:t xml:space="preserve"> </w:t>
       </w:r>
     </w:p>
     <w:p>
@@ -12958,6 +13643,7 @@
                 <w:b/>
                 <w:color w:val="000000"/>
               </w:rPr>
+              <w:lastRenderedPageBreak/>
               <w:t xml:space="preserve">Código </w:t>
             </w:r>
             <w:proofErr w:type="spellStart"/>
@@ -13164,7 +13850,6 @@
           <w:rFonts w:ascii="Arial" w:hAnsi="Arial" w:cs="Arial"/>
           <w:b/>
         </w:rPr>
-        <w:lastRenderedPageBreak/>
         <w:t>peristalsis</w:t>
       </w:r>
       <w:r>
@@ -13456,6 +14141,7 @@
                 <w:b/>
                 <w:color w:val="000000"/>
               </w:rPr>
+              <w:lastRenderedPageBreak/>
               <w:t>Pie de imagen</w:t>
             </w:r>
           </w:p>
@@ -13580,7 +14266,13 @@
           <w:rFonts w:ascii="Arial" w:hAnsi="Arial" w:cs="Arial"/>
           <w:b/>
         </w:rPr>
-        <w:t>enzimas digestivas.</w:t>
+        <w:t>enzimas digestivas</w:t>
+      </w:r>
+      <w:r>
+        <w:rPr>
+          <w:rFonts w:ascii="Arial" w:hAnsi="Arial" w:cs="Arial"/>
+        </w:rPr>
+        <w:t>.</w:t>
       </w:r>
     </w:p>
     <w:p>
@@ -13716,7 +14408,6 @@
         <w:rPr>
           <w:rFonts w:ascii="Arial" w:hAnsi="Arial" w:cs="Arial"/>
         </w:rPr>
-        <w:lastRenderedPageBreak/>
         <w:t xml:space="preserve">El estómago limita en la parte superior con el esófago, allí presenta un estrechamiento llamado </w:t>
       </w:r>
       <w:r>
@@ -13944,7 +14635,16 @@
                 <w:b/>
                 <w:color w:val="000000"/>
               </w:rPr>
-              <w:t xml:space="preserve"> (o URL o la ruta en </w:t>
+              <w:t xml:space="preserve"> (o URL o la </w:t>
+            </w:r>
+            <w:r>
+              <w:rPr>
+                <w:rFonts w:ascii="Arial" w:hAnsi="Arial" w:cs="Arial"/>
+                <w:b/>
+                <w:color w:val="000000"/>
+              </w:rPr>
+              <w:lastRenderedPageBreak/>
+              <w:t xml:space="preserve">ruta en </w:t>
             </w:r>
             <w:proofErr w:type="spellStart"/>
             <w:r>
@@ -13983,6 +14683,7 @@
                 <w:rFonts w:ascii="Arial" w:hAnsi="Arial" w:cs="Arial"/>
                 <w:color w:val="000000"/>
               </w:rPr>
+              <w:lastRenderedPageBreak/>
               <w:t>99460160</w:t>
             </w:r>
           </w:p>
@@ -14007,6 +14708,7 @@
                 <w:b/>
                 <w:color w:val="000000"/>
               </w:rPr>
+              <w:lastRenderedPageBreak/>
               <w:t>Pie de imagen</w:t>
             </w:r>
           </w:p>
@@ -14049,7 +14751,14 @@
                 <w:rFonts w:ascii="Arial" w:hAnsi="Arial" w:cs="Arial"/>
                 <w:color w:val="000000"/>
               </w:rPr>
-              <w:t xml:space="preserve"> conectando posteriormente con el intestino delgado.  </w:t>
+              <w:t xml:space="preserve"> conectando posteriormente con el intestino delgado.</w:t>
+            </w:r>
+            <w:r>
+              <w:rPr>
+                <w:rFonts w:ascii="Arial" w:hAnsi="Arial" w:cs="Arial"/>
+                <w:color w:val="000000"/>
+              </w:rPr>
+              <w:t xml:space="preserve"> </w:t>
             </w:r>
             <w:r>
               <w:rPr>
@@ -14175,103 +14884,126 @@
       <w:r>
         <w:rPr>
           <w:rFonts w:ascii="Arial" w:hAnsi="Arial" w:cs="Arial"/>
+        </w:rPr>
+        <w:t>,</w:t>
+      </w:r>
+      <w:r>
+        <w:rPr>
+          <w:rFonts w:ascii="Arial" w:hAnsi="Arial" w:cs="Arial"/>
+        </w:rPr>
+        <w:t xml:space="preserve"> que es la sección que conecta con el estómago; el </w:t>
+      </w:r>
+      <w:r>
+        <w:rPr>
+          <w:rFonts w:ascii="Arial" w:hAnsi="Arial" w:cs="Arial"/>
           <w:b/>
         </w:rPr>
+        <w:t>yeyuno</w:t>
+      </w:r>
+      <w:r>
+        <w:rPr>
+          <w:rFonts w:ascii="Arial" w:hAnsi="Arial" w:cs="Arial"/>
+        </w:rPr>
+        <w:t xml:space="preserve"> que es la parte central</w:t>
+      </w:r>
+      <w:r>
+        <w:rPr>
+          <w:rFonts w:ascii="Arial" w:hAnsi="Arial" w:cs="Arial"/>
+        </w:rPr>
         <w:t>,</w:t>
       </w:r>
       <w:r>
         <w:rPr>
           <w:rFonts w:ascii="Arial" w:hAnsi="Arial" w:cs="Arial"/>
         </w:rPr>
-        <w:t xml:space="preserve"> que es la sección que conecta con el estómago; el </w:t>
+        <w:t xml:space="preserve"> y el </w:t>
       </w:r>
       <w:r>
         <w:rPr>
           <w:rFonts w:ascii="Arial" w:hAnsi="Arial" w:cs="Arial"/>
           <w:b/>
         </w:rPr>
-        <w:t>yeyuno</w:t>
-      </w:r>
-      <w:r>
-        <w:rPr>
-          <w:rFonts w:ascii="Arial" w:hAnsi="Arial" w:cs="Arial"/>
-        </w:rPr>
-        <w:t xml:space="preserve"> que es la parte central y el </w:t>
+        <w:t>íleon</w:t>
+      </w:r>
+      <w:r>
+        <w:rPr>
+          <w:rFonts w:ascii="Arial" w:hAnsi="Arial" w:cs="Arial"/>
+        </w:rPr>
+        <w:t xml:space="preserve">, que es la parte final. En el duodeno, </w:t>
+      </w:r>
+      <w:r>
+        <w:rPr>
+          <w:rFonts w:ascii="Arial" w:hAnsi="Arial" w:cs="Arial"/>
+        </w:rPr>
+        <w:t>el quimo se mezcla con l</w:t>
+      </w:r>
+      <w:r>
+        <w:rPr>
+          <w:rFonts w:ascii="Arial" w:hAnsi="Arial" w:cs="Arial"/>
+        </w:rPr>
+        <w:t xml:space="preserve">as secreciones enzimáticas provenientes del páncreas y </w:t>
+      </w:r>
+      <w:r>
+        <w:rPr>
+          <w:rFonts w:ascii="Arial" w:hAnsi="Arial" w:cs="Arial"/>
+        </w:rPr>
+        <w:t xml:space="preserve">las </w:t>
+      </w:r>
+      <w:r>
+        <w:rPr>
+          <w:rFonts w:ascii="Arial" w:hAnsi="Arial" w:cs="Arial"/>
+        </w:rPr>
+        <w:t>s</w:t>
+      </w:r>
+      <w:r>
+        <w:rPr>
+          <w:rFonts w:ascii="Arial" w:hAnsi="Arial" w:cs="Arial"/>
+        </w:rPr>
+        <w:t>ales biliares proveniente</w:t>
+      </w:r>
+      <w:r>
+        <w:rPr>
+          <w:rFonts w:ascii="Arial" w:hAnsi="Arial" w:cs="Arial"/>
+        </w:rPr>
+        <w:t>s</w:t>
+      </w:r>
+      <w:r>
+        <w:rPr>
+          <w:rFonts w:ascii="Arial" w:hAnsi="Arial" w:cs="Arial"/>
+        </w:rPr>
+        <w:t xml:space="preserve"> de</w:t>
+      </w:r>
+      <w:r>
+        <w:rPr>
+          <w:rFonts w:ascii="Arial" w:hAnsi="Arial" w:cs="Arial"/>
+        </w:rPr>
+        <w:t xml:space="preserve">l </w:t>
+      </w:r>
+      <w:r>
+        <w:rPr>
+          <w:rFonts w:ascii="Arial" w:hAnsi="Arial" w:cs="Arial"/>
+        </w:rPr>
+        <w:t xml:space="preserve">hígado, degradando aún más el alimento, ahora llamado </w:t>
       </w:r>
       <w:r>
         <w:rPr>
           <w:rFonts w:ascii="Arial" w:hAnsi="Arial" w:cs="Arial"/>
           <w:b/>
         </w:rPr>
-        <w:t>íleon</w:t>
-      </w:r>
-      <w:r>
-        <w:rPr>
-          <w:rFonts w:ascii="Arial" w:hAnsi="Arial" w:cs="Arial"/>
-        </w:rPr>
-        <w:t xml:space="preserve">, que es la parte final. En el duodeno, </w:t>
-      </w:r>
-      <w:r>
-        <w:rPr>
-          <w:rFonts w:ascii="Arial" w:hAnsi="Arial" w:cs="Arial"/>
-        </w:rPr>
-        <w:t>el quimo se mezcla con l</w:t>
-      </w:r>
-      <w:r>
-        <w:rPr>
-          <w:rFonts w:ascii="Arial" w:hAnsi="Arial" w:cs="Arial"/>
-        </w:rPr>
-        <w:t xml:space="preserve">as secreciones enzimáticas provenientes del páncreas y </w:t>
-      </w:r>
-      <w:r>
-        <w:rPr>
-          <w:rFonts w:ascii="Arial" w:hAnsi="Arial" w:cs="Arial"/>
-        </w:rPr>
-        <w:t>s</w:t>
-      </w:r>
-      <w:r>
-        <w:rPr>
-          <w:rFonts w:ascii="Arial" w:hAnsi="Arial" w:cs="Arial"/>
-        </w:rPr>
-        <w:t>ales biliares proveniente</w:t>
-      </w:r>
-      <w:r>
-        <w:rPr>
-          <w:rFonts w:ascii="Arial" w:hAnsi="Arial" w:cs="Arial"/>
-        </w:rPr>
-        <w:t>s</w:t>
-      </w:r>
-      <w:r>
-        <w:rPr>
-          <w:rFonts w:ascii="Arial" w:hAnsi="Arial" w:cs="Arial"/>
-        </w:rPr>
-        <w:t xml:space="preserve"> de</w:t>
-      </w:r>
-      <w:r>
-        <w:rPr>
-          <w:rFonts w:ascii="Arial" w:hAnsi="Arial" w:cs="Arial"/>
-        </w:rPr>
-        <w:t xml:space="preserve">l </w:t>
-      </w:r>
-      <w:r>
-        <w:rPr>
-          <w:rFonts w:ascii="Arial" w:hAnsi="Arial" w:cs="Arial"/>
-        </w:rPr>
-        <w:t xml:space="preserve">hígado, degradando aún más el alimento, ahora llamado </w:t>
+        <w:t>quilo</w:t>
+      </w:r>
+      <w:r>
+        <w:rPr>
+          <w:rFonts w:ascii="Arial" w:hAnsi="Arial" w:cs="Arial"/>
+        </w:rPr>
+        <w:t>.</w:t>
       </w:r>
       <w:r>
         <w:rPr>
           <w:rFonts w:ascii="Arial" w:hAnsi="Arial" w:cs="Arial"/>
           <w:b/>
         </w:rPr>
-        <w:t>quilo</w:t>
-      </w:r>
-      <w:r>
-        <w:rPr>
-          <w:rFonts w:ascii="Arial" w:hAnsi="Arial" w:cs="Arial"/>
-          <w:b/>
-        </w:rPr>
-        <w:t xml:space="preserve">. </w:t>
+        <w:t xml:space="preserve"> </w:t>
       </w:r>
     </w:p>
     <w:p>
@@ -14331,14 +15063,7 @@
         <w:rPr>
           <w:rFonts w:ascii="Arial" w:hAnsi="Arial" w:cs="Arial"/>
         </w:rPr>
-        <w:t xml:space="preserve">de </w:t>
-      </w:r>
-      <w:r>
-        <w:rPr>
-          <w:rFonts w:ascii="Arial" w:hAnsi="Arial" w:cs="Arial"/>
-        </w:rPr>
-        <w:lastRenderedPageBreak/>
-        <w:t xml:space="preserve">las paredes </w:t>
+        <w:t xml:space="preserve">de las paredes </w:t>
       </w:r>
       <w:r>
         <w:rPr>
@@ -14473,6 +15198,12 @@
       <w:r>
         <w:rPr>
           <w:rFonts w:ascii="Arial" w:hAnsi="Arial" w:cs="Arial"/>
+        </w:rPr>
+        <w:t xml:space="preserve">las </w:t>
+      </w:r>
+      <w:r>
+        <w:rPr>
+          <w:rFonts w:ascii="Arial" w:hAnsi="Arial" w:cs="Arial"/>
           <w:b/>
         </w:rPr>
         <w:t>heces</w:t>
@@ -14535,6 +15266,7 @@
           <w:rFonts w:ascii="Arial" w:hAnsi="Arial" w:cs="Arial"/>
           <w:b/>
         </w:rPr>
+        <w:lastRenderedPageBreak/>
         <w:t>El ano</w:t>
       </w:r>
       <w:r>
@@ -14870,7 +15602,21 @@
                 <w:rFonts w:ascii="Arial" w:hAnsi="Arial" w:cs="Arial"/>
                 <w:color w:val="000000"/>
               </w:rPr>
-              <w:t xml:space="preserve"> A lo largo de este sistema se transforman los alimentos para obtener los nutrientes necesarios para </w:t>
+              <w:t xml:space="preserve"> A lo largo de este sistema se transforman los alimentos </w:t>
+            </w:r>
+            <w:r>
+              <w:rPr>
+                <w:rFonts w:ascii="Arial" w:hAnsi="Arial" w:cs="Arial"/>
+                <w:color w:val="000000"/>
+              </w:rPr>
+              <w:t xml:space="preserve">a fin de </w:t>
+            </w:r>
+            <w:r>
+              <w:rPr>
+                <w:rFonts w:ascii="Arial" w:hAnsi="Arial" w:cs="Arial"/>
+                <w:color w:val="000000"/>
+              </w:rPr>
+              <w:t xml:space="preserve">obtener los nutrientes necesarios para </w:t>
             </w:r>
             <w:r>
               <w:rPr>
@@ -14931,7 +15677,6 @@
         <w:rPr>
           <w:rFonts w:ascii="Arial" w:hAnsi="Arial" w:cs="Arial"/>
         </w:rPr>
-        <w:lastRenderedPageBreak/>
         <w:t xml:space="preserve">Las </w:t>
       </w:r>
       <w:r>
@@ -15146,13 +15891,13 @@
         <w:rPr>
           <w:rFonts w:ascii="Arial" w:hAnsi="Arial" w:cs="Arial"/>
         </w:rPr>
-        <w:t xml:space="preserve"> </w:t>
-      </w:r>
-      <w:r>
-        <w:rPr>
-          <w:rFonts w:ascii="Arial" w:hAnsi="Arial" w:cs="Arial"/>
-        </w:rPr>
-        <w:t xml:space="preserve">y que posteriormente será vertida </w:t>
+        <w:t>,</w:t>
+      </w:r>
+      <w:r>
+        <w:rPr>
+          <w:rFonts w:ascii="Arial" w:hAnsi="Arial" w:cs="Arial"/>
+        </w:rPr>
+        <w:t xml:space="preserve"> que posteriormente será vertida </w:t>
       </w:r>
       <w:r>
         <w:rPr>
@@ -15235,13 +15980,37 @@
         <w:rPr>
           <w:rFonts w:ascii="Arial" w:hAnsi="Arial" w:cs="Arial"/>
         </w:rPr>
-        <w:t xml:space="preserve">por lo cual tiene un </w:t>
-      </w:r>
-      <w:r>
-        <w:rPr>
-          <w:rFonts w:ascii="Arial" w:hAnsi="Arial" w:cs="Arial"/>
-        </w:rPr>
-        <w:t xml:space="preserve">efecto similar al jabón sobre la grasa, las convierte en pequeñas gotas, sobre las que actúan los jugos pancreáticos, descomponiéndolas en sustancias más pequeñas que luego son absorbidas hacia el torrente sanguíneo. </w:t>
+        <w:t>por lo cual</w:t>
+      </w:r>
+      <w:r>
+        <w:rPr>
+          <w:rFonts w:ascii="Arial" w:hAnsi="Arial" w:cs="Arial"/>
+        </w:rPr>
+        <w:t>,</w:t>
+      </w:r>
+      <w:r>
+        <w:rPr>
+          <w:rFonts w:ascii="Arial" w:hAnsi="Arial" w:cs="Arial"/>
+        </w:rPr>
+        <w:t xml:space="preserve"> tiene un </w:t>
+      </w:r>
+      <w:r>
+        <w:rPr>
+          <w:rFonts w:ascii="Arial" w:hAnsi="Arial" w:cs="Arial"/>
+        </w:rPr>
+        <w:t xml:space="preserve">efecto similar al jabón sobre la grasa, </w:t>
+      </w:r>
+      <w:r>
+        <w:rPr>
+          <w:rFonts w:ascii="Arial" w:hAnsi="Arial" w:cs="Arial"/>
+        </w:rPr>
+        <w:t xml:space="preserve">es decir, </w:t>
+      </w:r>
+      <w:r>
+        <w:rPr>
+          <w:rFonts w:ascii="Arial" w:hAnsi="Arial" w:cs="Arial"/>
+        </w:rPr>
+        <w:t xml:space="preserve">las convierte en pequeñas gotas, sobre las que actúan los jugos pancreáticos, descomponiéndolas en sustancias más pequeñas que luego son absorbidas hacia el torrente sanguíneo. </w:t>
       </w:r>
     </w:p>
     <w:p>
@@ -15500,7 +16269,6 @@
                 <w:b/>
                 <w:color w:val="FFFFFF" w:themeColor="background1"/>
               </w:rPr>
-              <w:lastRenderedPageBreak/>
               <w:t>Imagen (fotografía, gráfica o ilustración)</w:t>
             </w:r>
           </w:p>
@@ -15794,6 +16562,7 @@
                 <w:b/>
                 <w:color w:val="FFFFFF" w:themeColor="background1"/>
               </w:rPr>
+              <w:lastRenderedPageBreak/>
               <w:t>Profundiza: recurso aprovechado</w:t>
             </w:r>
           </w:p>
@@ -15899,13 +16668,6 @@
                 <w:t>http://profesores.aulaplaneta.com/AuxPages/RecursoPopUp.aspx?RecursoID=748208&amp;CursoID=7&amp;AsignaturaID=53</w:t>
               </w:r>
             </w:hyperlink>
-            <w:r>
-              <w:rPr>
-                <w:rFonts w:ascii="Arial" w:hAnsi="Arial" w:cs="Arial"/>
-                <w:color w:val="000000"/>
-              </w:rPr>
-              <w:t xml:space="preserve"> </w:t>
-            </w:r>
             <w:r>
               <w:rPr>
                 <w:rFonts w:ascii="Arial" w:hAnsi="Arial" w:cs="Arial"/>
@@ -16164,7 +16926,6 @@
                 <w:b/>
                 <w:color w:val="000000"/>
               </w:rPr>
-              <w:lastRenderedPageBreak/>
               <w:t>Título</w:t>
             </w:r>
           </w:p>
@@ -16425,6 +17186,7 @@
                 <w:b/>
                 <w:color w:val="000000"/>
               </w:rPr>
+              <w:lastRenderedPageBreak/>
               <w:t>Cambio (descripción o capturas de pantallas)</w:t>
             </w:r>
           </w:p>
@@ -16817,7 +17579,6 @@
                 <w:b/>
                 <w:color w:val="FFFFFF" w:themeColor="background1"/>
               </w:rPr>
-              <w:lastRenderedPageBreak/>
               <w:t>Practica: recurso nuevo (oculto)</w:t>
             </w:r>
           </w:p>
@@ -16972,7 +17733,21 @@
                 <w:rFonts w:ascii="Arial" w:hAnsi="Arial" w:cs="Arial"/>
                 <w:color w:val="000000"/>
               </w:rPr>
-              <w:t>Actividad de preguntas para afianzar los conocimientos aprendidos acerca de composición del sistema digestivo humano</w:t>
+              <w:t xml:space="preserve">Actividad de preguntas para afianzar los conocimientos aprendidos acerca de </w:t>
+            </w:r>
+            <w:r>
+              <w:rPr>
+                <w:rFonts w:ascii="Arial" w:hAnsi="Arial" w:cs="Arial"/>
+                <w:color w:val="000000"/>
+              </w:rPr>
+              <w:t xml:space="preserve">la </w:t>
+            </w:r>
+            <w:r>
+              <w:rPr>
+                <w:rFonts w:ascii="Arial" w:hAnsi="Arial" w:cs="Arial"/>
+                <w:color w:val="000000"/>
+              </w:rPr>
+              <w:t>composición del sistema digestivo humano</w:t>
             </w:r>
           </w:p>
         </w:tc>
@@ -17066,6 +17841,7 @@
         <w:rPr>
           <w:rFonts w:ascii="Arial" w:hAnsi="Arial" w:cs="Arial"/>
         </w:rPr>
+        <w:lastRenderedPageBreak/>
         <w:t xml:space="preserve"> </w:t>
       </w:r>
     </w:p>
@@ -17465,7 +18241,6 @@
                 <w:b/>
                 <w:color w:val="FFFFFF" w:themeColor="background1"/>
               </w:rPr>
-              <w:lastRenderedPageBreak/>
               <w:t>Imagen (fotografía, gráfica o ilustración)</w:t>
             </w:r>
           </w:p>
@@ -17684,7 +18459,15 @@
                 <w:rFonts w:ascii="Arial" w:hAnsi="Arial" w:cs="Arial"/>
                 <w:color w:val="000000"/>
               </w:rPr>
-              <w:t xml:space="preserve">Es necesario escoger muy bien los alimentos antes de consumirlos, lavarlos con bastante agua y desechar los que no sean aptos para el consumo </w:t>
+              <w:t xml:space="preserve">Es necesario escoger muy bien los alimentos antes de consumirlos, lavarlos con bastante agua y desechar los </w:t>
+            </w:r>
+            <w:r>
+              <w:rPr>
+                <w:rFonts w:ascii="Arial" w:hAnsi="Arial" w:cs="Arial"/>
+                <w:color w:val="000000"/>
+              </w:rPr>
+              <w:lastRenderedPageBreak/>
+              <w:t xml:space="preserve">que no sean aptos para el consumo </w:t>
             </w:r>
             <w:r>
               <w:rPr>
@@ -17852,7 +18635,43 @@
         <w:rPr>
           <w:rFonts w:ascii="Arial" w:hAnsi="Arial" w:cs="Arial"/>
         </w:rPr>
-        <w:t xml:space="preserve">Reposar o pasear un poco después de cada comida. Si realizas una actividad física a diario favoreces el tránsito intestinal, se mejoran las digestiones pesadas y se libera el estrés que también puede causar </w:t>
+        <w:t xml:space="preserve">Reposar o pasear un poco después de cada comida. </w:t>
+      </w:r>
+      <w:r>
+        <w:rPr>
+          <w:rFonts w:ascii="Arial" w:hAnsi="Arial" w:cs="Arial"/>
+        </w:rPr>
+        <w:t>R</w:t>
+      </w:r>
+      <w:r>
+        <w:rPr>
+          <w:rFonts w:ascii="Arial" w:hAnsi="Arial" w:cs="Arial"/>
+        </w:rPr>
+        <w:t>ealiza</w:t>
+      </w:r>
+      <w:r>
+        <w:rPr>
+          <w:rFonts w:ascii="Arial" w:hAnsi="Arial" w:cs="Arial"/>
+        </w:rPr>
+        <w:t>r</w:t>
+      </w:r>
+      <w:r>
+        <w:rPr>
+          <w:rFonts w:ascii="Arial" w:hAnsi="Arial" w:cs="Arial"/>
+        </w:rPr>
+        <w:t xml:space="preserve"> una actividad física a diario favorece el tránsito intestinal, mejora las digestiones pesadas y libera el estrés</w:t>
+      </w:r>
+      <w:r>
+        <w:rPr>
+          <w:rFonts w:ascii="Arial" w:hAnsi="Arial" w:cs="Arial"/>
+        </w:rPr>
+        <w:t>,</w:t>
+      </w:r>
+      <w:r>
+        <w:rPr>
+          <w:rFonts w:ascii="Arial" w:hAnsi="Arial" w:cs="Arial"/>
+        </w:rPr>
+        <w:t xml:space="preserve"> que también puede causar </w:t>
       </w:r>
       <w:r>
         <w:rPr>
@@ -17890,7 +18709,31 @@
         <w:rPr>
           <w:rFonts w:ascii="Arial" w:hAnsi="Arial" w:cs="Arial"/>
         </w:rPr>
-        <w:t xml:space="preserve"> bastante agua, esto ayuda a realizar la digestión; evita las bebidas estimulantes como las gaseosas</w:t>
+        <w:t xml:space="preserve"> bastante agua ayuda a realizar la digestión; </w:t>
+      </w:r>
+      <w:r>
+        <w:rPr>
+          <w:rFonts w:ascii="Arial" w:hAnsi="Arial" w:cs="Arial"/>
+        </w:rPr>
+        <w:t xml:space="preserve">se deben </w:t>
+      </w:r>
+      <w:r>
+        <w:rPr>
+          <w:rFonts w:ascii="Arial" w:hAnsi="Arial" w:cs="Arial"/>
+        </w:rPr>
+        <w:t>evita</w:t>
+      </w:r>
+      <w:r>
+        <w:rPr>
+          <w:rFonts w:ascii="Arial" w:hAnsi="Arial" w:cs="Arial"/>
+        </w:rPr>
+        <w:t>r</w:t>
+      </w:r>
+      <w:r>
+        <w:rPr>
+          <w:rFonts w:ascii="Arial" w:hAnsi="Arial" w:cs="Arial"/>
+        </w:rPr>
+        <w:t xml:space="preserve"> las bebidas estimulantes como las gaseosas</w:t>
       </w:r>
       <w:r>
         <w:rPr>
@@ -18045,14 +18888,12 @@
         </w:rPr>
         <w:t xml:space="preserve">el </w:t>
       </w:r>
-      <w:bookmarkStart w:id="0" w:name="_GoBack"/>
-      <w:bookmarkEnd w:id="0"/>
       <w:r>
         <w:rPr>
           <w:rFonts w:ascii="Arial" w:hAnsi="Arial" w:cs="Arial"/>
           <w:b/>
         </w:rPr>
-        <w:t>tipo de los alimentos</w:t>
+        <w:t>tipo de alimentos</w:t>
       </w:r>
     </w:p>
     <w:p>
@@ -18081,7 +18922,6 @@
         <w:rPr>
           <w:rFonts w:ascii="Arial" w:hAnsi="Arial" w:cs="Arial"/>
         </w:rPr>
-        <w:lastRenderedPageBreak/>
         <w:t>Verific</w:t>
       </w:r>
       <w:r>
@@ -18100,7 +18940,19 @@
         <w:rPr>
           <w:rFonts w:ascii="Arial" w:hAnsi="Arial" w:cs="Arial"/>
         </w:rPr>
-        <w:t xml:space="preserve">presenten olores fuertes o tengan rastros de contaminación por microorganismos como </w:t>
+        <w:t>presenten olores fuertes o tengan rastros de contaminación por microorganismos</w:t>
+      </w:r>
+      <w:r>
+        <w:rPr>
+          <w:rFonts w:ascii="Arial" w:hAnsi="Arial" w:cs="Arial"/>
+        </w:rPr>
+        <w:t>,</w:t>
+      </w:r>
+      <w:r>
+        <w:rPr>
+          <w:rFonts w:ascii="Arial" w:hAnsi="Arial" w:cs="Arial"/>
+        </w:rPr>
+        <w:t xml:space="preserve"> como </w:t>
       </w:r>
       <w:r>
         <w:rPr>
@@ -18236,7 +19088,19 @@
         <w:rPr>
           <w:rFonts w:ascii="Arial" w:hAnsi="Arial" w:cs="Arial"/>
         </w:rPr>
-        <w:t>Consumir suficiente fibra a diario, ya que esta facilita el proceso digestivo, por tanto, es recomendable consumir frutas frescas como mango y piña, cereales integrales, vegetales crudos, y legumbres como el frijol, la arveja, la habichuela.</w:t>
+        <w:t>Consumir suficiente fibra a diario, ya que esta facilita el proceso digestivo, por tanto, es recomendable consumir frutas frescas como mango y piña, cereales integrales, vegetales crudos y legumbres como frijol, arveja, habichuela</w:t>
+      </w:r>
+      <w:r>
+        <w:rPr>
+          <w:rFonts w:ascii="Arial" w:hAnsi="Arial" w:cs="Arial"/>
+        </w:rPr>
+        <w:t>, entre otros</w:t>
+      </w:r>
+      <w:r>
+        <w:rPr>
+          <w:rFonts w:ascii="Arial" w:hAnsi="Arial" w:cs="Arial"/>
+        </w:rPr>
+        <w:t>.</w:t>
       </w:r>
     </w:p>
     <w:p>
@@ -18256,6 +19120,7 @@
         <w:rPr>
           <w:rFonts w:ascii="Arial" w:hAnsi="Arial" w:cs="Arial"/>
         </w:rPr>
+        <w:lastRenderedPageBreak/>
         <w:t>Consumir yogur o kumis ya que estos favorecen el tránsito intestinal, mantienen la flora bacteriana propia del intestino y, además, reducen la sensación de hinchazón al contribuir al funcionamiento del sistema digestivo.</w:t>
       </w:r>
     </w:p>
@@ -18276,7 +19141,19 @@
         <w:rPr>
           <w:rFonts w:ascii="Arial" w:hAnsi="Arial" w:cs="Arial"/>
         </w:rPr>
-        <w:t>Evitar el exceso de dulces y azúcares así como de alimentos grasos e irritantes.</w:t>
+        <w:t>Evitar el exceso de dulces y azúcares</w:t>
+      </w:r>
+      <w:r>
+        <w:rPr>
+          <w:rFonts w:ascii="Arial" w:hAnsi="Arial" w:cs="Arial"/>
+        </w:rPr>
+        <w:t>,</w:t>
+      </w:r>
+      <w:r>
+        <w:rPr>
+          <w:rFonts w:ascii="Arial" w:hAnsi="Arial" w:cs="Arial"/>
+        </w:rPr>
+        <w:t xml:space="preserve"> así como de alimentos grasos e irritantes.</w:t>
       </w:r>
     </w:p>
     <w:p>
@@ -18338,7 +19215,25 @@
         <w:rPr>
           <w:rFonts w:ascii="Arial" w:hAnsi="Arial" w:cs="Arial"/>
         </w:rPr>
-        <w:t>Lavar las manos de manera adecuada, después de ir al baño, de manipular dinero o coger la basura, antes de tocar los alimentos</w:t>
+        <w:t>A</w:t>
+      </w:r>
+      <w:r>
+        <w:rPr>
+          <w:rFonts w:ascii="Arial" w:hAnsi="Arial" w:cs="Arial"/>
+        </w:rPr>
+        <w:t>ntes de tocar los alimentos</w:t>
+      </w:r>
+      <w:r>
+        <w:rPr>
+          <w:rFonts w:ascii="Arial" w:hAnsi="Arial" w:cs="Arial"/>
+        </w:rPr>
+        <w:t>, l</w:t>
+      </w:r>
+      <w:r>
+        <w:rPr>
+          <w:rFonts w:ascii="Arial" w:hAnsi="Arial" w:cs="Arial"/>
+        </w:rPr>
+        <w:t>avar las manos de manera adecuada después de ir al baño, de manipular dinero o coger la basura</w:t>
       </w:r>
       <w:r>
         <w:rPr>
@@ -18644,7 +19539,6 @@
                 <w:b/>
                 <w:color w:val="000000"/>
               </w:rPr>
-              <w:lastRenderedPageBreak/>
               <w:t xml:space="preserve">Código </w:t>
             </w:r>
             <w:proofErr w:type="spellStart"/>
@@ -18809,6 +19703,7 @@
                 <w:b/>
                 <w:color w:val="FFFFFF" w:themeColor="background1"/>
               </w:rPr>
+              <w:lastRenderedPageBreak/>
               <w:t>Destacado</w:t>
             </w:r>
           </w:p>
@@ -19324,6 +20219,7 @@
         <w:rPr>
           <w:rFonts w:ascii="Arial" w:hAnsi="Arial" w:cs="Arial"/>
         </w:rPr>
+        <w:lastRenderedPageBreak/>
         <w:t>La placa que no se elimina de los dientes se convierte en una sustancia llamada sarro o cálculo</w:t>
       </w:r>
       <w:r>
@@ -19727,14 +20623,7 @@
               <w:rPr>
                 <w:rFonts w:ascii="Arial" w:hAnsi="Arial" w:cs="Arial"/>
               </w:rPr>
-              <w:t xml:space="preserve">Recuerda que los </w:t>
-            </w:r>
-            <w:r>
-              <w:rPr>
-                <w:rFonts w:ascii="Arial" w:hAnsi="Arial" w:cs="Arial"/>
-              </w:rPr>
-              <w:lastRenderedPageBreak/>
-              <w:t>dientes son indispensables para el proceso de masticación del alimento.</w:t>
+              <w:t>Recuerda que los dientes son indispensables para el proceso de masticación del alimento.</w:t>
             </w:r>
           </w:p>
         </w:tc>
@@ -19846,20 +20735,45 @@
         <w:rPr>
           <w:rFonts w:ascii="Arial" w:hAnsi="Arial" w:cs="Arial"/>
         </w:rPr>
-        <w:t xml:space="preserve">puede ocasionarse por consumo en </w:t>
+        <w:t xml:space="preserve">puede ocasionarse por </w:t>
+      </w:r>
+      <w:r>
+        <w:rPr>
+          <w:rFonts w:ascii="Arial" w:hAnsi="Arial" w:cs="Arial"/>
+        </w:rPr>
+        <w:t xml:space="preserve">el </w:t>
+      </w:r>
+      <w:r>
+        <w:rPr>
+          <w:rFonts w:ascii="Arial" w:hAnsi="Arial" w:cs="Arial"/>
+        </w:rPr>
+        <w:t xml:space="preserve">consumo en </w:t>
       </w:r>
       <w:r>
         <w:rPr>
           <w:rFonts w:ascii="Arial" w:hAnsi="Arial" w:cs="Arial"/>
           <w:b/>
         </w:rPr>
-        <w:t>exceso</w:t>
-      </w:r>
-      <w:r>
-        <w:rPr>
-          <w:rFonts w:ascii="Arial" w:hAnsi="Arial" w:cs="Arial"/>
-        </w:rPr>
-        <w:t xml:space="preserve"> de algunos medicamentos</w:t>
+        <w:t>exces</w:t>
+      </w:r>
+      <w:r>
+        <w:rPr>
+          <w:rFonts w:ascii="Arial" w:hAnsi="Arial" w:cs="Arial"/>
+          <w:b/>
+        </w:rPr>
+        <w:t>ivo</w:t>
+      </w:r>
+      <w:r>
+        <w:rPr>
+          <w:rFonts w:ascii="Arial" w:hAnsi="Arial" w:cs="Arial"/>
+        </w:rPr>
+        <w:t xml:space="preserve"> </w:t>
+      </w:r>
+      <w:r>
+        <w:rPr>
+          <w:rFonts w:ascii="Arial" w:hAnsi="Arial" w:cs="Arial"/>
+        </w:rPr>
+        <w:t>de algunos medicamentos</w:t>
       </w:r>
       <w:r>
         <w:rPr>
@@ -19976,7 +20890,19 @@
         <w:rPr>
           <w:rFonts w:ascii="Arial" w:hAnsi="Arial" w:cs="Arial"/>
         </w:rPr>
-        <w:t xml:space="preserve">La gastritis puede durar un corto tiempo o prolongarse por meses e incluso años, convirtiéndose en una enfermedad crónica. Algunas personas no presentan síntomas, sin embargo, los síntomas comunes son: dolor e inflamación en la parte superior </w:t>
+        <w:t xml:space="preserve">La gastritis puede durar un corto tiempo o prolongarse por meses e incluso años, convirtiéndose en una enfermedad crónica. </w:t>
+      </w:r>
+      <w:r>
+        <w:rPr>
+          <w:rFonts w:ascii="Arial" w:hAnsi="Arial" w:cs="Arial"/>
+        </w:rPr>
+        <w:t>L</w:t>
+      </w:r>
+      <w:r>
+        <w:rPr>
+          <w:rFonts w:ascii="Arial" w:hAnsi="Arial" w:cs="Arial"/>
+        </w:rPr>
+        <w:t xml:space="preserve">os síntomas comunes son: dolor e inflamación en la parte superior </w:t>
       </w:r>
       <w:r>
         <w:rPr>
@@ -20000,7 +20926,19 @@
         <w:rPr>
           <w:rFonts w:ascii="Arial" w:hAnsi="Arial" w:cs="Arial"/>
         </w:rPr>
-        <w:t xml:space="preserve">, falta de apetito, náuseas o vómitos. </w:t>
+        <w:t>, falta de apetito, náuseas o vómitos</w:t>
+      </w:r>
+      <w:r>
+        <w:rPr>
+          <w:rFonts w:ascii="Arial" w:hAnsi="Arial" w:cs="Arial"/>
+        </w:rPr>
+        <w:t>, aunque algunas personas no presentan síntomas</w:t>
+      </w:r>
+      <w:r>
+        <w:rPr>
+          <w:rFonts w:ascii="Arial" w:hAnsi="Arial" w:cs="Arial"/>
+        </w:rPr>
+        <w:t xml:space="preserve">. </w:t>
       </w:r>
     </w:p>
     <w:p>
@@ -20316,15 +21254,7 @@
                 <w:rFonts w:ascii="Arial" w:hAnsi="Arial" w:cs="Arial"/>
                 <w:color w:val="000000"/>
               </w:rPr>
-              <w:t xml:space="preserve"> la sensación que provoca la gastritis es </w:t>
-            </w:r>
-            <w:r>
-              <w:rPr>
-                <w:rFonts w:ascii="Arial" w:hAnsi="Arial" w:cs="Arial"/>
-                <w:color w:val="000000"/>
-              </w:rPr>
-              <w:lastRenderedPageBreak/>
-              <w:t>como si el estómago estuviera muy caliente y se siente ardor interno.</w:t>
+              <w:t xml:space="preserve"> la sensación que provoca la gastritis es como si el estómago estuviera muy caliente y se siente ardor interno.</w:t>
             </w:r>
           </w:p>
         </w:tc>
@@ -20484,6 +21414,7 @@
         <w:rPr>
           <w:rFonts w:ascii="Arial" w:hAnsi="Arial" w:cs="Arial"/>
         </w:rPr>
+        <w:lastRenderedPageBreak/>
         <w:t>Para tratarse se p</w:t>
       </w:r>
       <w:r>
@@ -20556,7 +21487,19 @@
         <w:rPr>
           <w:rFonts w:ascii="Arial" w:hAnsi="Arial" w:cs="Arial"/>
         </w:rPr>
-        <w:t>harinas como el arroz y la papa. Si la diarrea se prolonga por varios días debe consultarse al médico de forma inmediata.</w:t>
+        <w:t>harinas como el arroz y la papa. Si la diarrea se prolonga por varios días</w:t>
+      </w:r>
+      <w:r>
+        <w:rPr>
+          <w:rFonts w:ascii="Arial" w:hAnsi="Arial" w:cs="Arial"/>
+        </w:rPr>
+        <w:t>,</w:t>
+      </w:r>
+      <w:r>
+        <w:rPr>
+          <w:rFonts w:ascii="Arial" w:hAnsi="Arial" w:cs="Arial"/>
+        </w:rPr>
+        <w:t xml:space="preserve"> debe consultarse al médico de forma inmediata.</w:t>
       </w:r>
     </w:p>
     <w:p>
@@ -20940,7 +21883,21 @@
                 <w:rFonts w:ascii="Arial" w:hAnsi="Arial" w:cs="Arial"/>
                 <w:color w:val="000000"/>
               </w:rPr>
-              <w:t>Enfermedades asociadas al sistema digestivo</w:t>
+              <w:t>Las e</w:t>
+            </w:r>
+            <w:r>
+              <w:rPr>
+                <w:rFonts w:ascii="Arial" w:hAnsi="Arial" w:cs="Arial"/>
+                <w:color w:val="000000"/>
+              </w:rPr>
+              <w:t xml:space="preserve">nfermedades </w:t>
+            </w:r>
+            <w:r>
+              <w:rPr>
+                <w:rFonts w:ascii="Arial" w:hAnsi="Arial" w:cs="Arial"/>
+                <w:color w:val="000000"/>
+              </w:rPr>
+              <w:t>asociadas al sistema digestivo</w:t>
             </w:r>
           </w:p>
         </w:tc>
@@ -20964,7 +21921,6 @@
                 <w:b/>
                 <w:color w:val="000000"/>
               </w:rPr>
-              <w:lastRenderedPageBreak/>
               <w:t>Descripción</w:t>
             </w:r>
           </w:p>
@@ -21349,7 +22305,19 @@
         <w:rPr>
           <w:rFonts w:ascii="Arial" w:hAnsi="Arial" w:cs="Arial"/>
         </w:rPr>
-        <w:t>En la actualidad se presentan ciertos tipos de enfermedades psicológicas asociadas a la alimentación, también llamadas trastornos alimentarios</w:t>
+        <w:t>En la actualidad</w:t>
+      </w:r>
+      <w:r>
+        <w:rPr>
+          <w:rFonts w:ascii="Arial" w:hAnsi="Arial" w:cs="Arial"/>
+        </w:rPr>
+        <w:t>,</w:t>
+      </w:r>
+      <w:r>
+        <w:rPr>
+          <w:rFonts w:ascii="Arial" w:hAnsi="Arial" w:cs="Arial"/>
+        </w:rPr>
+        <w:t xml:space="preserve"> se presentan ciertos tipos de enfermedades psicológicas asociadas a la alimentación, también llamadas trastornos alimentarios</w:t>
       </w:r>
       <w:r>
         <w:rPr>
@@ -21477,6 +22445,12 @@
         <w:rPr>
           <w:rFonts w:ascii="Arial" w:hAnsi="Arial" w:cs="Arial"/>
         </w:rPr>
+        <w:t xml:space="preserve">a </w:t>
+      </w:r>
+      <w:r>
+        <w:rPr>
+          <w:rFonts w:ascii="Arial" w:hAnsi="Arial" w:cs="Arial"/>
+        </w:rPr>
         <w:t xml:space="preserve">alimentarse </w:t>
       </w:r>
       <w:r>
@@ -21507,7 +22481,19 @@
         <w:rPr>
           <w:rFonts w:ascii="Arial" w:hAnsi="Arial" w:cs="Arial"/>
         </w:rPr>
-        <w:t>distorsionan la realidad de la contextura de su cuerpo;  es decir, sienten que están gordas cuando realmente son muy delgadas.</w:t>
+        <w:t>distorsionan la realidad de la contextura de su cuerpo;</w:t>
+      </w:r>
+      <w:r>
+        <w:rPr>
+          <w:rFonts w:ascii="Arial" w:hAnsi="Arial" w:cs="Arial"/>
+        </w:rPr>
+        <w:t xml:space="preserve"> </w:t>
+      </w:r>
+      <w:r>
+        <w:rPr>
+          <w:rFonts w:ascii="Arial" w:hAnsi="Arial" w:cs="Arial"/>
+        </w:rPr>
+        <w:t>es decir, sienten que están gordas cuando realmente son muy delgadas.</w:t>
       </w:r>
     </w:p>
     <w:p>
@@ -21537,7 +22523,7 @@
         <w:rPr>
           <w:rFonts w:ascii="Arial" w:hAnsi="Arial" w:cs="Arial"/>
         </w:rPr>
-        <w:t xml:space="preserve">, por el contrario a la anorexia, es el </w:t>
+        <w:t xml:space="preserve">, contrario a la anorexia, es el </w:t>
       </w:r>
       <w:r>
         <w:rPr>
@@ -21621,13 +22607,19 @@
         <w:rPr>
           <w:rFonts w:ascii="Arial" w:hAnsi="Arial" w:cs="Arial"/>
         </w:rPr>
-        <w:t xml:space="preserve">, </w:t>
-      </w:r>
-      <w:r>
-        <w:rPr>
-          <w:rFonts w:ascii="Arial" w:hAnsi="Arial" w:cs="Arial"/>
-        </w:rPr>
-        <w:t xml:space="preserve"> provocan el vómito o toman laxantes y diuréticos.</w:t>
+        <w:t>,</w:t>
+      </w:r>
+      <w:r>
+        <w:rPr>
+          <w:rFonts w:ascii="Arial" w:hAnsi="Arial" w:cs="Arial"/>
+        </w:rPr>
+        <w:t xml:space="preserve"> </w:t>
+      </w:r>
+      <w:r>
+        <w:rPr>
+          <w:rFonts w:ascii="Arial" w:hAnsi="Arial" w:cs="Arial"/>
+        </w:rPr>
+        <w:t>provocan el vómito o toman laxantes y diuréticos.</w:t>
       </w:r>
       <w:r>
         <w:rPr>
@@ -21679,7 +22671,6 @@
                 <w:b/>
                 <w:color w:val="FFFFFF" w:themeColor="background1"/>
               </w:rPr>
-              <w:lastRenderedPageBreak/>
               <w:t>Recuerda</w:t>
             </w:r>
           </w:p>
@@ -21723,7 +22714,31 @@
               <w:rPr>
                 <w:rFonts w:ascii="Arial" w:hAnsi="Arial" w:cs="Arial"/>
               </w:rPr>
-              <w:t xml:space="preserve">El cuidado del sistema digestivo te garantiza una vida plena y saludable, pues, de este sistema depende en gran medida la obtención de los nutrientes necesarios para desempeñar a cabalidad tus funciones vitales. Es importante resaltar que los hábitos de higiene a la hora de alimentarnos y una dieta balanceada </w:t>
+              <w:t>El cuidado del sistema digestivo te garantiza una vida plena y saludable, pues, de este sistema depende en gran medida la obtención de los nutrientes necesarios para desempeñar a cabalidad tus funciones vitales. Es importante resaltar que los hábitos de higiene a la hora de alimentarnos</w:t>
+            </w:r>
+            <w:r>
+              <w:rPr>
+                <w:rFonts w:ascii="Arial" w:hAnsi="Arial" w:cs="Arial"/>
+              </w:rPr>
+              <w:t>,</w:t>
+            </w:r>
+            <w:r>
+              <w:rPr>
+                <w:rFonts w:ascii="Arial" w:hAnsi="Arial" w:cs="Arial"/>
+              </w:rPr>
+              <w:t xml:space="preserve"> y una dieta balanceada</w:t>
+            </w:r>
+            <w:r>
+              <w:rPr>
+                <w:rFonts w:ascii="Arial" w:hAnsi="Arial" w:cs="Arial"/>
+              </w:rPr>
+              <w:t>,</w:t>
+            </w:r>
+            <w:r>
+              <w:rPr>
+                <w:rFonts w:ascii="Arial" w:hAnsi="Arial" w:cs="Arial"/>
+              </w:rPr>
+              <w:t xml:space="preserve"> </w:t>
             </w:r>
             <w:r>
               <w:rPr>
@@ -21736,6 +22751,12 @@
                 <w:rFonts w:ascii="Arial" w:hAnsi="Arial" w:cs="Arial"/>
               </w:rPr>
               <w:t>e</w:t>
+            </w:r>
+            <w:r>
+              <w:rPr>
+                <w:rFonts w:ascii="Arial" w:hAnsi="Arial" w:cs="Arial"/>
+              </w:rPr>
+              <w:t>n</w:t>
             </w:r>
             <w:r>
               <w:rPr>
@@ -21875,6 +22896,7 @@
                 <w:b/>
                 <w:color w:val="000000"/>
               </w:rPr>
+              <w:lastRenderedPageBreak/>
               <w:t>Título</w:t>
             </w:r>
           </w:p>
@@ -22106,7 +23128,21 @@
                 <w:rFonts w:ascii="Arial" w:hAnsi="Arial" w:cs="Arial"/>
                 <w:color w:val="000000"/>
               </w:rPr>
-              <w:t>Reconoce las enfermedades y trastornos asociados al sistema digestivo</w:t>
+              <w:t xml:space="preserve">Reconoce las enfermedades y </w:t>
+            </w:r>
+            <w:r>
+              <w:rPr>
+                <w:rFonts w:ascii="Arial" w:hAnsi="Arial" w:cs="Arial"/>
+                <w:color w:val="000000"/>
+              </w:rPr>
+              <w:t xml:space="preserve">los </w:t>
+            </w:r>
+            <w:r>
+              <w:rPr>
+                <w:rFonts w:ascii="Arial" w:hAnsi="Arial" w:cs="Arial"/>
+                <w:color w:val="000000"/>
+              </w:rPr>
+              <w:t>trastornos asociados al sistema digestivo</w:t>
             </w:r>
           </w:p>
         </w:tc>
@@ -22152,7 +23188,21 @@
                 <w:rFonts w:ascii="Arial" w:hAnsi="Arial" w:cs="Arial"/>
                 <w:color w:val="000000"/>
               </w:rPr>
-              <w:t>Actividad de preguntas para repasar las enfermedades y trastornos asociados al sistema digestivo</w:t>
+              <w:t xml:space="preserve">Actividad de preguntas para repasar las enfermedades y </w:t>
+            </w:r>
+            <w:r>
+              <w:rPr>
+                <w:rFonts w:ascii="Arial" w:hAnsi="Arial" w:cs="Arial"/>
+                <w:color w:val="000000"/>
+              </w:rPr>
+              <w:t xml:space="preserve">los </w:t>
+            </w:r>
+            <w:r>
+              <w:rPr>
+                <w:rFonts w:ascii="Arial" w:hAnsi="Arial" w:cs="Arial"/>
+                <w:color w:val="000000"/>
+              </w:rPr>
+              <w:t>trastornos asociados al sistema digestivo</w:t>
             </w:r>
           </w:p>
         </w:tc>
@@ -22265,7 +23315,6 @@
                 <w:b/>
                 <w:color w:val="FFFFFF" w:themeColor="background1"/>
               </w:rPr>
-              <w:lastRenderedPageBreak/>
               <w:t>Practica: recurso nuevo</w:t>
             </w:r>
           </w:p>
@@ -22447,7 +23496,21 @@
                 <w:rFonts w:ascii="Arial" w:hAnsi="Arial" w:cs="Arial"/>
                 <w:color w:val="000000"/>
               </w:rPr>
-              <w:t>Actividad sobre los cuidados y enfermedades del sistema digestivo</w:t>
+              <w:t xml:space="preserve">Actividad sobre los cuidados y </w:t>
+            </w:r>
+            <w:r>
+              <w:rPr>
+                <w:rFonts w:ascii="Arial" w:hAnsi="Arial" w:cs="Arial"/>
+                <w:color w:val="000000"/>
+              </w:rPr>
+              <w:t xml:space="preserve">las </w:t>
+            </w:r>
+            <w:r>
+              <w:rPr>
+                <w:rFonts w:ascii="Arial" w:hAnsi="Arial" w:cs="Arial"/>
+                <w:color w:val="000000"/>
+              </w:rPr>
+              <w:t>enfermedades del sistema digestivo</w:t>
             </w:r>
           </w:p>
         </w:tc>
@@ -22813,36 +23876,10 @@
                 <w:rFonts w:ascii="Arial" w:hAnsi="Arial" w:cs="Arial"/>
                 <w:color w:val="000000"/>
               </w:rPr>
-              <w:t xml:space="preserve">Actividad que propone realizar la explicación de la acción de los nutrientes, su importancia en el organismo y </w:t>
-            </w:r>
-            <w:r>
-              <w:rPr>
-                <w:rFonts w:ascii="Arial" w:hAnsi="Arial" w:cs="Arial"/>
-                <w:color w:val="000000"/>
-              </w:rPr>
-              <w:t>c</w:t>
-            </w:r>
-            <w:r>
-              <w:rPr>
-                <w:rFonts w:ascii="Arial" w:hAnsi="Arial" w:cs="Arial"/>
-                <w:color w:val="000000"/>
-              </w:rPr>
-              <w:t>ó</w:t>
-            </w:r>
-            <w:r>
-              <w:rPr>
-                <w:rFonts w:ascii="Arial" w:hAnsi="Arial" w:cs="Arial"/>
-                <w:color w:val="000000"/>
-              </w:rPr>
-              <w:t xml:space="preserve">mo </w:t>
-            </w:r>
-            <w:r>
-              <w:rPr>
-                <w:rFonts w:ascii="Arial" w:hAnsi="Arial" w:cs="Arial"/>
-                <w:color w:val="000000"/>
-              </w:rPr>
-              <w:t>deben ser ingeridos</w:t>
-            </w:r>
+              <w:t>Actividad que permite la comprensión de la acción de los nutrientes, su importancia en el organismo y cómo deben ser ingeridos</w:t>
+            </w:r>
+            <w:bookmarkStart w:id="0" w:name="_GoBack"/>
+            <w:bookmarkEnd w:id="0"/>
           </w:p>
         </w:tc>
       </w:tr>
@@ -23064,6 +24101,7 @@
                 <w:b/>
                 <w:color w:val="000000"/>
               </w:rPr>
+              <w:lastRenderedPageBreak/>
               <w:t>Título</w:t>
             </w:r>
           </w:p>
@@ -23356,7 +24394,6 @@
                 <w:b/>
                 <w:color w:val="000000"/>
               </w:rPr>
-              <w:lastRenderedPageBreak/>
               <w:t>Título</w:t>
             </w:r>
           </w:p>
@@ -23602,7 +24639,21 @@
                 <w:rFonts w:ascii="Arial" w:hAnsi="Arial" w:cs="Arial"/>
                 <w:color w:val="000000"/>
               </w:rPr>
-              <w:t xml:space="preserve">Mapa conceptual del tema </w:t>
+              <w:t>Mapa conceptual del tema</w:t>
+            </w:r>
+            <w:r>
+              <w:rPr>
+                <w:rFonts w:ascii="Arial" w:hAnsi="Arial" w:cs="Arial"/>
+                <w:color w:val="000000"/>
+              </w:rPr>
+              <w:t>:</w:t>
+            </w:r>
+            <w:r>
+              <w:rPr>
+                <w:rFonts w:ascii="Arial" w:hAnsi="Arial" w:cs="Arial"/>
+                <w:color w:val="000000"/>
+              </w:rPr>
+              <w:t xml:space="preserve"> </w:t>
             </w:r>
             <w:r>
               <w:rPr>
@@ -23668,6 +24719,7 @@
                 <w:b/>
                 <w:color w:val="000000"/>
               </w:rPr>
+              <w:lastRenderedPageBreak/>
               <w:t>Descripción</w:t>
             </w:r>
           </w:p>
@@ -23910,6 +24962,13 @@
                 <w:color w:val="000000"/>
               </w:rPr>
               <w:t>sobre el tema</w:t>
+            </w:r>
+            <w:r>
+              <w:rPr>
+                <w:rFonts w:ascii="Arial" w:hAnsi="Arial" w:cs="Arial"/>
+                <w:color w:val="000000"/>
+              </w:rPr>
+              <w:t>:</w:t>
             </w:r>
             <w:r>
               <w:rPr>
@@ -24088,7 +25147,6 @@
               <w:jc w:val="center"/>
               <w:rPr>
                 <w:rFonts w:ascii="Arial" w:hAnsi="Arial" w:cs="Arial"/>
-                <w:i/>
               </w:rPr>
             </w:pPr>
             <w:hyperlink r:id="rId21" w:history="1">
@@ -24096,15 +25154,30 @@
                 <w:rPr>
                   <w:rStyle w:val="Hipervnculo"/>
                   <w:rFonts w:ascii="Arial" w:hAnsi="Arial" w:cs="Arial"/>
-                  <w:i/>
+                  <w:u w:val="none"/>
                 </w:rPr>
-                <w:t>http://www3.gobiernodecanarias.org/medusa/contenidosdigitales/programasflash/Medusa/proyectos/AparatoDigestivo/inicio_cm.html</w:t>
+                <w:t>http://www3.gobiern</w:t>
+              </w:r>
+              <w:r>
+                <w:rPr>
+                  <w:rStyle w:val="Hipervnculo"/>
+                  <w:rFonts w:ascii="Arial" w:hAnsi="Arial" w:cs="Arial"/>
+                  <w:u w:val="none"/>
+                </w:rPr>
+                <w:t>o</w:t>
+              </w:r>
+              <w:r>
+                <w:rPr>
+                  <w:rStyle w:val="Hipervnculo"/>
+                  <w:rFonts w:ascii="Arial" w:hAnsi="Arial" w:cs="Arial"/>
+                  <w:u w:val="none"/>
+                </w:rPr>
+                <w:t>decanarias.org/medusa/contenidosdigitales/programasflash/Medusa/proyectos/AparatoDigestivo/inicio_cm.html</w:t>
               </w:r>
             </w:hyperlink>
             <w:r>
               <w:rPr>
                 <w:rFonts w:ascii="Arial" w:hAnsi="Arial" w:cs="Arial"/>
-                <w:i/>
               </w:rPr>
               <w:t xml:space="preserve"> </w:t>
             </w:r>
@@ -24130,7 +25203,6 @@
                 <w:b/>
                 <w:color w:val="000000"/>
               </w:rPr>
-              <w:lastRenderedPageBreak/>
               <w:t>Web 02</w:t>
             </w:r>
           </w:p>
@@ -24167,7 +25239,6 @@
               <w:jc w:val="center"/>
               <w:rPr>
                 <w:rFonts w:ascii="Arial" w:hAnsi="Arial" w:cs="Arial"/>
-                <w:i/>
               </w:rPr>
             </w:pPr>
             <w:hyperlink r:id="rId22" w:history="1">
@@ -24175,15 +25246,30 @@
                 <w:rPr>
                   <w:rStyle w:val="Hipervnculo"/>
                   <w:rFonts w:ascii="Arial" w:hAnsi="Arial" w:cs="Arial"/>
-                  <w:i/>
+                  <w:u w:val="none"/>
                 </w:rPr>
-                <w:t>http://www.saluddealtura.com/todo-publico-salud/salud-nutricion-familia/nutricion/piramide-alimentaria-nutricion/</w:t>
+                <w:t>http://www.saludd</w:t>
+              </w:r>
+              <w:r>
+                <w:rPr>
+                  <w:rStyle w:val="Hipervnculo"/>
+                  <w:rFonts w:ascii="Arial" w:hAnsi="Arial" w:cs="Arial"/>
+                  <w:u w:val="none"/>
+                </w:rPr>
+                <w:t>e</w:t>
+              </w:r>
+              <w:r>
+                <w:rPr>
+                  <w:rStyle w:val="Hipervnculo"/>
+                  <w:rFonts w:ascii="Arial" w:hAnsi="Arial" w:cs="Arial"/>
+                  <w:u w:val="none"/>
+                </w:rPr>
+                <w:t>altura.com/todo-publico-salud/salud-nutricion-familia/nutricion/piramide-alimentaria-nutricion/</w:t>
               </w:r>
             </w:hyperlink>
             <w:r>
               <w:rPr>
                 <w:rFonts w:ascii="Arial" w:hAnsi="Arial" w:cs="Arial"/>
-                <w:i/>
               </w:rPr>
               <w:t xml:space="preserve"> </w:t>
             </w:r>
@@ -24253,7 +25339,6 @@
               <w:jc w:val="center"/>
               <w:rPr>
                 <w:rFonts w:ascii="Arial" w:hAnsi="Arial" w:cs="Arial"/>
-                <w:i/>
               </w:rPr>
             </w:pPr>
             <w:hyperlink r:id="rId23" w:history="1">
@@ -24261,15 +25346,30 @@
                 <w:rPr>
                   <w:rStyle w:val="Hipervnculo"/>
                   <w:rFonts w:ascii="Arial" w:hAnsi="Arial" w:cs="Arial"/>
-                  <w:i/>
+                  <w:u w:val="none"/>
                 </w:rPr>
-                <w:t>http://cepaplusultra.larioja.edu.es/descargas/FUNCIONNUTRICION.pdf</w:t>
+                <w:t>http://cepaplusultra.larioj</w:t>
+              </w:r>
+              <w:r>
+                <w:rPr>
+                  <w:rStyle w:val="Hipervnculo"/>
+                  <w:rFonts w:ascii="Arial" w:hAnsi="Arial" w:cs="Arial"/>
+                  <w:u w:val="none"/>
+                </w:rPr>
+                <w:t>a</w:t>
+              </w:r>
+              <w:r>
+                <w:rPr>
+                  <w:rStyle w:val="Hipervnculo"/>
+                  <w:rFonts w:ascii="Arial" w:hAnsi="Arial" w:cs="Arial"/>
+                  <w:u w:val="none"/>
+                </w:rPr>
+                <w:t>.edu.es/descargas/FUNCIONNUTRICION.pdf</w:t>
               </w:r>
             </w:hyperlink>
             <w:r>
               <w:rPr>
                 <w:rFonts w:ascii="Arial" w:hAnsi="Arial" w:cs="Arial"/>
-                <w:i/>
               </w:rPr>
               <w:t xml:space="preserve"> </w:t>
             </w:r>
@@ -24426,7 +25526,7 @@
         <w:rStyle w:val="Nmerodepgina"/>
         <w:noProof/>
       </w:rPr>
-      <w:t>28</w:t>
+      <w:t>20</w:t>
     </w:r>
     <w:r>
       <w:rPr>
@@ -24527,7 +25627,23 @@
         <w:sz w:val="22"/>
         <w:szCs w:val="22"/>
       </w:rPr>
-      <w:t>La nutrición y digestión en el ser humano</w:t>
+      <w:t xml:space="preserve">La nutrición y </w:t>
+    </w:r>
+    <w:r>
+      <w:rPr>
+        <w:b/>
+        <w:sz w:val="22"/>
+        <w:szCs w:val="22"/>
+      </w:rPr>
+      <w:t xml:space="preserve">la </w:t>
+    </w:r>
+    <w:r>
+      <w:rPr>
+        <w:b/>
+        <w:sz w:val="22"/>
+        <w:szCs w:val="22"/>
+      </w:rPr>
+      <w:t>digestión en el ser humano</w:t>
     </w:r>
   </w:p>
 </w:hdr>

</xml_diff>